<commit_message>
MOD: Added Autodesk's stuff
</commit_message>
<xml_diff>
--- a/Joel Thomas Chacko.docx
+++ b/Joel Thomas Chacko.docx
@@ -1,6 +1,6 @@
 
 <file path=word/document.xml><?xml version="1.0" encoding="utf-8"?>
-<w:document xmlns:wpc="http://schemas.microsoft.com/office/word/2010/wordprocessingCanvas" xmlns:cx="http://schemas.microsoft.com/office/drawing/2014/chartex" xmlns:cx1="http://schemas.microsoft.com/office/drawing/2015/9/8/chartex" xmlns:cx2="http://schemas.microsoft.com/office/drawing/2015/10/21/chartex" xmlns:cx3="http://schemas.microsoft.com/office/drawing/2016/5/9/chartex" xmlns:cx4="http://schemas.microsoft.com/office/drawing/2016/5/10/chartex" xmlns:cx5="http://schemas.microsoft.com/office/drawing/2016/5/11/chartex" xmlns:cx6="http://schemas.microsoft.com/office/drawing/2016/5/12/chartex" xmlns:cx7="http://schemas.microsoft.com/office/drawing/2016/5/13/chartex" xmlns:cx8="http://schemas.microsoft.com/office/drawing/2016/5/14/chartex" xmlns:mc="http://schemas.openxmlformats.org/markup-compatibility/2006" xmlns:aink="http://schemas.microsoft.com/office/drawing/2016/ink" xmlns:am3d="http://schemas.microsoft.com/office/drawing/2017/model3d" xmlns:o="urn:schemas-microsoft-com:office:office" xmlns:r="http://schemas.openxmlformats.org/officeDocument/2006/relationships" xmlns:m="http://schemas.openxmlformats.org/officeDocument/2006/math" xmlns:v="urn:schemas-microsoft-com:vml" xmlns:wp14="http://schemas.microsoft.com/office/word/2010/wordprocessingDrawing" xmlns:wp="http://schemas.openxmlformats.org/drawingml/2006/wordprocessingDrawing" xmlns:w10="urn:schemas-microsoft-com:office:word" xmlns:w="http://schemas.openxmlformats.org/wordprocessingml/2006/main" xmlns:w14="http://schemas.microsoft.com/office/word/2010/wordml" xmlns:w15="http://schemas.microsoft.com/office/word/2012/wordml" xmlns:w16cid="http://schemas.microsoft.com/office/word/2016/wordml/cid" xmlns:w16se="http://schemas.microsoft.com/office/word/2015/wordml/symex" xmlns:wpg="http://schemas.microsoft.com/office/word/2010/wordprocessingGroup" xmlns:wpi="http://schemas.microsoft.com/office/word/2010/wordprocessingInk" xmlns:wne="http://schemas.microsoft.com/office/word/2006/wordml" xmlns:wps="http://schemas.microsoft.com/office/word/2010/wordprocessingShape" mc:Ignorable="w14 w15 w16se w16cid wp14">
+<w:document xmlns:wpc="http://schemas.microsoft.com/office/word/2010/wordprocessingCanvas" xmlns:cx="http://schemas.microsoft.com/office/drawing/2014/chartex" xmlns:cx1="http://schemas.microsoft.com/office/drawing/2015/9/8/chartex" xmlns:cx2="http://schemas.microsoft.com/office/drawing/2015/10/21/chartex" xmlns:cx3="http://schemas.microsoft.com/office/drawing/2016/5/9/chartex" xmlns:cx4="http://schemas.microsoft.com/office/drawing/2016/5/10/chartex" xmlns:cx5="http://schemas.microsoft.com/office/drawing/2016/5/11/chartex" xmlns:cx6="http://schemas.microsoft.com/office/drawing/2016/5/12/chartex" xmlns:cx7="http://schemas.microsoft.com/office/drawing/2016/5/13/chartex" xmlns:cx8="http://schemas.microsoft.com/office/drawing/2016/5/14/chartex" xmlns:mc="http://schemas.openxmlformats.org/markup-compatibility/2006" xmlns:aink="http://schemas.microsoft.com/office/drawing/2016/ink" xmlns:am3d="http://schemas.microsoft.com/office/drawing/2017/model3d" xmlns:o="urn:schemas-microsoft-com:office:office" xmlns:oel="http://schemas.microsoft.com/office/2019/extlst" xmlns:r="http://schemas.openxmlformats.org/officeDocument/2006/relationships" xmlns:m="http://schemas.openxmlformats.org/officeDocument/2006/math" xmlns:v="urn:schemas-microsoft-com:vml" xmlns:wp14="http://schemas.microsoft.com/office/word/2010/wordprocessingDrawing" xmlns:wp="http://schemas.openxmlformats.org/drawingml/2006/wordprocessingDrawing" xmlns:w10="urn:schemas-microsoft-com:office:word" xmlns:w="http://schemas.openxmlformats.org/wordprocessingml/2006/main" xmlns:w14="http://schemas.microsoft.com/office/word/2010/wordml" xmlns:w15="http://schemas.microsoft.com/office/word/2012/wordml" xmlns:w16cex="http://schemas.microsoft.com/office/word/2018/wordml/cex" xmlns:w16cid="http://schemas.microsoft.com/office/word/2016/wordml/cid" xmlns:w16="http://schemas.microsoft.com/office/word/2018/wordml" xmlns:w16du="http://schemas.microsoft.com/office/word/2023/wordml/word16du" xmlns:w16sdtdh="http://schemas.microsoft.com/office/word/2020/wordml/sdtdatahash" xmlns:w16sdtfl="http://schemas.microsoft.com/office/word/2024/wordml/sdtformatlock" xmlns:w16se="http://schemas.microsoft.com/office/word/2015/wordml/symex" xmlns:wpg="http://schemas.microsoft.com/office/word/2010/wordprocessingGroup" xmlns:wpi="http://schemas.microsoft.com/office/word/2010/wordprocessingInk" xmlns:wne="http://schemas.microsoft.com/office/word/2006/wordml" xmlns:wps="http://schemas.microsoft.com/office/word/2010/wordprocessingShape" mc:Ignorable="w14 w15 w16se w16cid w16 w16cex w16sdtdh w16sdtfl w16du wp14">
   <w:body>
     <w:p>
       <w:pPr>
@@ -428,7 +428,21 @@
           <w:rFonts w:ascii="Lato" w:hAnsi="Lato"/>
           <w:sz w:val="20"/>
         </w:rPr>
-        <w:t>12k</w:t>
+        <w:t>1</w:t>
+      </w:r>
+      <w:r>
+        <w:rPr>
+          <w:rFonts w:ascii="Lato" w:hAnsi="Lato"/>
+          <w:sz w:val="20"/>
+        </w:rPr>
+        <w:t>5</w:t>
+      </w:r>
+      <w:r>
+        <w:rPr>
+          <w:rFonts w:ascii="Lato" w:hAnsi="Lato"/>
+          <w:sz w:val="20"/>
+        </w:rPr>
+        <w:t>000</w:t>
       </w:r>
       <w:r>
         <w:rPr>
@@ -1113,6 +1127,22 @@
           <w:sz w:val="20"/>
           <w:szCs w:val="20"/>
         </w:rPr>
+        <w:t xml:space="preserve">• </w:t>
+      </w:r>
+      <w:r>
+        <w:rPr>
+          <w:rFonts w:ascii="Lato" w:eastAsia="Lato" w:hAnsi="Lato" w:cstheme="majorHAnsi"/>
+          <w:sz w:val="20"/>
+          <w:szCs w:val="20"/>
+        </w:rPr>
+        <w:t xml:space="preserve">Go </w:t>
+      </w:r>
+      <w:r>
+        <w:rPr>
+          <w:rFonts w:ascii="Lato" w:eastAsia="Lato" w:hAnsi="Lato" w:cstheme="majorHAnsi"/>
+          <w:sz w:val="20"/>
+          <w:szCs w:val="20"/>
+        </w:rPr>
         <w:t>• C++</w:t>
       </w:r>
       <w:r>
@@ -1129,26 +1159,8 @@
           <w:sz w:val="20"/>
           <w:szCs w:val="20"/>
         </w:rPr>
-        <w:t xml:space="preserve">• </w:t>
-      </w:r>
-      <w:r>
-        <w:rPr>
-          <w:rFonts w:ascii="Lato" w:eastAsia="Lato" w:hAnsi="Lato" w:cstheme="majorHAnsi"/>
-          <w:sz w:val="20"/>
-          <w:szCs w:val="20"/>
-        </w:rPr>
-        <w:t xml:space="preserve">Go </w:t>
-      </w:r>
-      <w:r>
-        <w:rPr>
-          <w:rFonts w:ascii="Lato" w:eastAsia="Lato" w:hAnsi="Lato" w:cstheme="majorHAnsi"/>
-          <w:sz w:val="20"/>
-          <w:szCs w:val="20"/>
-        </w:rPr>
         <w:t>• R</w:t>
       </w:r>
-      <w:bookmarkStart w:id="0" w:name="_GoBack"/>
-      <w:bookmarkEnd w:id="0"/>
     </w:p>
     <w:p>
       <w:pPr>
@@ -1508,16 +1520,34 @@
           <w:sz w:val="20"/>
           <w:szCs w:val="20"/>
         </w:rPr>
-        <w:t xml:space="preserve"> • Docker • Kubernetes</w:t>
-      </w:r>
-      <w:r>
-        <w:rPr>
-          <w:rFonts w:ascii="Lato" w:eastAsia="Lato" w:hAnsi="Lato" w:cstheme="majorHAnsi"/>
-          <w:sz w:val="20"/>
-          <w:szCs w:val="20"/>
-        </w:rPr>
         <w:t xml:space="preserve"> </w:t>
       </w:r>
+      <w:bookmarkStart w:id="0" w:name="OLE_LINK3"/>
+      <w:r>
+        <w:rPr>
+          <w:rFonts w:ascii="Lato" w:eastAsia="Lato" w:hAnsi="Lato" w:cstheme="majorHAnsi"/>
+          <w:sz w:val="20"/>
+          <w:szCs w:val="20"/>
+        </w:rPr>
+        <w:t>•</w:t>
+      </w:r>
+      <w:bookmarkEnd w:id="0"/>
+      <w:r>
+        <w:rPr>
+          <w:rFonts w:ascii="Lato" w:eastAsia="Lato" w:hAnsi="Lato" w:cstheme="majorHAnsi"/>
+          <w:sz w:val="20"/>
+          <w:szCs w:val="20"/>
+        </w:rPr>
+        <w:t xml:space="preserve"> Docker • Kubernetes</w:t>
+      </w:r>
+      <w:r>
+        <w:rPr>
+          <w:rFonts w:ascii="Lato" w:eastAsia="Lato" w:hAnsi="Lato" w:cstheme="majorHAnsi"/>
+          <w:sz w:val="20"/>
+          <w:szCs w:val="20"/>
+        </w:rPr>
+        <w:t xml:space="preserve"> </w:t>
+      </w:r>
       <w:r>
         <w:rPr>
           <w:rFonts w:ascii="Lato" w:eastAsia="Lato" w:hAnsi="Lato" w:cstheme="majorHAnsi"/>
@@ -1558,6 +1588,56 @@
         </w:rPr>
         <w:t xml:space="preserve"> Actions</w:t>
       </w:r>
+      <w:r>
+        <w:rPr>
+          <w:rFonts w:ascii="Lato" w:eastAsia="Lato" w:hAnsi="Lato" w:cstheme="majorHAnsi"/>
+          <w:sz w:val="20"/>
+          <w:szCs w:val="20"/>
+        </w:rPr>
+        <w:t xml:space="preserve"> </w:t>
+      </w:r>
+      <w:r>
+        <w:rPr>
+          <w:rFonts w:ascii="Lato" w:eastAsia="Lato" w:hAnsi="Lato" w:cstheme="majorHAnsi"/>
+          <w:sz w:val="20"/>
+          <w:szCs w:val="20"/>
+        </w:rPr>
+        <w:t xml:space="preserve">• </w:t>
+      </w:r>
+      <w:r>
+        <w:rPr>
+          <w:rFonts w:ascii="Lato" w:eastAsia="Lato" w:hAnsi="Lato" w:cstheme="majorHAnsi"/>
+          <w:sz w:val="20"/>
+          <w:szCs w:val="20"/>
+        </w:rPr>
+        <w:t xml:space="preserve">Dynatrace </w:t>
+      </w:r>
+      <w:r>
+        <w:rPr>
+          <w:rFonts w:ascii="Lato" w:eastAsia="Lato" w:hAnsi="Lato" w:cstheme="majorHAnsi"/>
+          <w:sz w:val="20"/>
+          <w:szCs w:val="20"/>
+        </w:rPr>
+        <w:t>•</w:t>
+      </w:r>
+      <w:r>
+        <w:rPr>
+          <w:rFonts w:ascii="Lato" w:eastAsia="Lato" w:hAnsi="Lato" w:cstheme="majorHAnsi"/>
+          <w:sz w:val="20"/>
+          <w:szCs w:val="20"/>
+        </w:rPr>
+        <w:t xml:space="preserve"> </w:t>
+      </w:r>
+      <w:proofErr w:type="spellStart"/>
+      <w:r>
+        <w:rPr>
+          <w:rFonts w:ascii="Lato" w:eastAsia="Lato" w:hAnsi="Lato" w:cstheme="majorHAnsi"/>
+          <w:sz w:val="20"/>
+          <w:szCs w:val="20"/>
+        </w:rPr>
+        <w:t>ArgoCD</w:t>
+      </w:r>
+      <w:proofErr w:type="spellEnd"/>
     </w:p>
     <w:p>
       <w:pPr>
@@ -1587,27 +1667,6 @@
         </w:rPr>
         <w:t>Power BI</w:t>
       </w:r>
-    </w:p>
-    <w:p>
-      <w:pPr>
-        <w:spacing w:afterLines="20" w:after="48" w:line="240" w:lineRule="auto"/>
-        <w:ind w:right="-810"/>
-        <w:jc w:val="both"/>
-        <w:rPr>
-          <w:rFonts w:ascii="Lato" w:eastAsia="Lato" w:hAnsi="Lato" w:cstheme="majorHAnsi"/>
-          <w:sz w:val="20"/>
-          <w:szCs w:val="20"/>
-        </w:rPr>
-      </w:pPr>
-      <w:r>
-        <w:rPr>
-          <w:rFonts w:ascii="Lato" w:eastAsia="Lato" w:hAnsi="Lato" w:cstheme="majorHAnsi"/>
-          <w:b/>
-          <w:sz w:val="20"/>
-          <w:szCs w:val="20"/>
-        </w:rPr>
-        <w:t>SOFT SKILLS |</w:t>
-      </w:r>
       <w:r>
         <w:rPr>
           <w:rFonts w:ascii="Lato" w:eastAsia="Lato" w:hAnsi="Lato" w:cstheme="majorHAnsi"/>
@@ -1622,47 +1681,15 @@
           <w:sz w:val="20"/>
           <w:szCs w:val="20"/>
         </w:rPr>
-        <w:t>Deliver Results • Bias for Action • Team Player</w:t>
-      </w:r>
-      <w:r>
-        <w:rPr>
-          <w:rFonts w:ascii="Lato" w:eastAsia="Lato" w:hAnsi="Lato" w:cstheme="majorHAnsi"/>
-          <w:sz w:val="20"/>
-          <w:szCs w:val="20"/>
-        </w:rPr>
-        <w:t xml:space="preserve"> </w:t>
-      </w:r>
-      <w:r>
-        <w:rPr>
-          <w:rFonts w:ascii="Lato" w:eastAsia="Lato" w:hAnsi="Lato" w:cstheme="majorHAnsi"/>
-          <w:sz w:val="20"/>
-          <w:szCs w:val="20"/>
-        </w:rPr>
-        <w:t xml:space="preserve">• </w:t>
-      </w:r>
-      <w:r>
-        <w:rPr>
-          <w:rFonts w:ascii="Lato" w:eastAsia="Lato" w:hAnsi="Lato" w:cstheme="majorHAnsi"/>
-          <w:sz w:val="20"/>
-          <w:szCs w:val="20"/>
-        </w:rPr>
-        <w:t>Self-Initiator</w:t>
-      </w:r>
-      <w:r>
-        <w:rPr>
-          <w:rFonts w:ascii="Lato" w:eastAsia="Lato" w:hAnsi="Lato" w:cstheme="majorHAnsi"/>
-          <w:sz w:val="20"/>
-          <w:szCs w:val="20"/>
-        </w:rPr>
-        <w:t xml:space="preserve">• </w:t>
-      </w:r>
-      <w:r>
-        <w:rPr>
-          <w:rFonts w:ascii="Lato" w:eastAsia="Lato" w:hAnsi="Lato" w:cstheme="majorHAnsi"/>
-          <w:sz w:val="20"/>
-          <w:szCs w:val="20"/>
-        </w:rPr>
-        <w:t>Eager to Learn</w:t>
+        <w:t>•</w:t>
+      </w:r>
+      <w:r>
+        <w:rPr>
+          <w:rFonts w:ascii="Lato" w:eastAsia="Lato" w:hAnsi="Lato" w:cstheme="majorHAnsi"/>
+          <w:sz w:val="20"/>
+          <w:szCs w:val="20"/>
+        </w:rPr>
+        <w:t xml:space="preserve"> Dynatrace</w:t>
       </w:r>
     </w:p>
     <w:p>
@@ -1720,6 +1747,456 @@
         <w:ind w:right="-810"/>
         <w:rPr>
           <w:rFonts w:ascii="Lato" w:eastAsia="Lato" w:hAnsi="Lato" w:cstheme="majorHAnsi"/>
+          <w:b/>
+        </w:rPr>
+      </w:pPr>
+      <w:r>
+        <w:rPr>
+          <w:rFonts w:ascii="Lato" w:eastAsia="Lato" w:hAnsi="Lato" w:cstheme="majorHAnsi"/>
+          <w:b/>
+        </w:rPr>
+        <w:t>AUTODESK</w:t>
+      </w:r>
+      <w:r>
+        <w:rPr>
+          <w:rFonts w:ascii="Lato" w:eastAsia="Lato" w:hAnsi="Lato" w:cstheme="majorHAnsi"/>
+          <w:b/>
+        </w:rPr>
+        <w:t xml:space="preserve">, INC. | </w:t>
+      </w:r>
+      <w:r>
+        <w:rPr>
+          <w:rFonts w:ascii="Lato" w:eastAsia="Lato" w:hAnsi="Lato" w:cstheme="majorHAnsi"/>
+          <w:bCs/>
+        </w:rPr>
+        <w:t xml:space="preserve">Ireland, </w:t>
+      </w:r>
+      <w:r>
+        <w:rPr>
+          <w:rFonts w:ascii="Lato" w:eastAsia="Lato" w:hAnsi="Lato" w:cstheme="majorHAnsi"/>
+          <w:bCs/>
+        </w:rPr>
+        <w:t>June 2025 – Aug 2025</w:t>
+      </w:r>
+    </w:p>
+    <w:p>
+      <w:pPr>
+        <w:spacing w:afterLines="20" w:after="48" w:line="240" w:lineRule="auto"/>
+        <w:ind w:right="-810"/>
+        <w:rPr>
+          <w:rFonts w:ascii="Lato" w:eastAsia="Lato" w:hAnsi="Lato" w:cstheme="majorHAnsi"/>
+          <w:b/>
+        </w:rPr>
+      </w:pPr>
+      <w:r>
+        <w:rPr>
+          <w:rFonts w:ascii="Lato" w:eastAsia="Lato" w:hAnsi="Lato" w:cstheme="majorHAnsi"/>
+          <w:b/>
+        </w:rPr>
+        <w:t xml:space="preserve">Software Engineering Intern | Go, Python, </w:t>
+      </w:r>
+      <w:r>
+        <w:rPr>
+          <w:rFonts w:ascii="Lato" w:eastAsia="Lato" w:hAnsi="Lato" w:cstheme="majorHAnsi"/>
+          <w:b/>
+        </w:rPr>
+        <w:t>K8s</w:t>
+      </w:r>
+      <w:r>
+        <w:rPr>
+          <w:rFonts w:ascii="Lato" w:eastAsia="Lato" w:hAnsi="Lato" w:cstheme="majorHAnsi"/>
+          <w:b/>
+        </w:rPr>
+        <w:t>,</w:t>
+      </w:r>
+      <w:r>
+        <w:rPr>
+          <w:rFonts w:ascii="Lato" w:eastAsia="Lato" w:hAnsi="Lato" w:cstheme="majorHAnsi"/>
+          <w:b/>
+        </w:rPr>
+        <w:t xml:space="preserve"> Docker,</w:t>
+      </w:r>
+      <w:r>
+        <w:rPr>
+          <w:rFonts w:ascii="Lato" w:eastAsia="Lato" w:hAnsi="Lato" w:cstheme="majorHAnsi"/>
+          <w:b/>
+        </w:rPr>
+        <w:t xml:space="preserve"> </w:t>
+      </w:r>
+      <w:r>
+        <w:rPr>
+          <w:rFonts w:ascii="Lato" w:eastAsia="Lato" w:hAnsi="Lato" w:cstheme="majorHAnsi"/>
+          <w:b/>
+        </w:rPr>
+        <w:t xml:space="preserve">Terraform, </w:t>
+      </w:r>
+      <w:proofErr w:type="spellStart"/>
+      <w:r>
+        <w:rPr>
+          <w:rFonts w:ascii="Lato" w:eastAsia="Lato" w:hAnsi="Lato" w:cstheme="majorHAnsi"/>
+          <w:b/>
+        </w:rPr>
+        <w:t>ArgoCD</w:t>
+      </w:r>
+      <w:proofErr w:type="spellEnd"/>
+      <w:r>
+        <w:rPr>
+          <w:rFonts w:ascii="Lato" w:eastAsia="Lato" w:hAnsi="Lato" w:cstheme="majorHAnsi"/>
+          <w:b/>
+        </w:rPr>
+        <w:t xml:space="preserve">, </w:t>
+      </w:r>
+      <w:r>
+        <w:rPr>
+          <w:rFonts w:ascii="Lato" w:eastAsia="Lato" w:hAnsi="Lato" w:cstheme="majorHAnsi"/>
+          <w:b/>
+        </w:rPr>
+        <w:t>Dynatrace</w:t>
+      </w:r>
+    </w:p>
+    <w:p>
+      <w:pPr>
+        <w:pStyle w:val="ListParagraph"/>
+        <w:numPr>
+          <w:ilvl w:val="0"/>
+          <w:numId w:val="17"/>
+        </w:numPr>
+        <w:autoSpaceDE w:val="0"/>
+        <w:autoSpaceDN w:val="0"/>
+        <w:adjustRightInd w:val="0"/>
+        <w:spacing w:line="240" w:lineRule="auto"/>
+        <w:ind w:left="284" w:hanging="142"/>
+        <w:rPr>
+          <w:rFonts w:ascii="Lato" w:hAnsi="Lato" w:cs="AppleSystemUIFont"/>
+          <w:sz w:val="20"/>
+          <w:szCs w:val="20"/>
+          <w:lang w:val="en-GB"/>
+        </w:rPr>
+      </w:pPr>
+      <w:r>
+        <w:rPr>
+          <w:rFonts w:ascii="Lato" w:hAnsi="Lato" w:cs="AppleSystemUIFont"/>
+          <w:sz w:val="20"/>
+          <w:szCs w:val="20"/>
+          <w:lang w:val="en-GB"/>
+        </w:rPr>
+        <w:t>Developed Cron-based Go executables on EKS clusters to serve schema directive files from AWS EFS via ALBs, enabling real-time auto-complete and validation</w:t>
+      </w:r>
+      <w:r>
+        <w:rPr>
+          <w:rFonts w:ascii="Lato" w:hAnsi="Lato" w:cs="AppleSystemUIFont"/>
+          <w:sz w:val="20"/>
+          <w:szCs w:val="20"/>
+          <w:lang w:val="en-GB"/>
+        </w:rPr>
+        <w:t xml:space="preserve"> in developer’s IDEs</w:t>
+      </w:r>
+      <w:r>
+        <w:rPr>
+          <w:rFonts w:ascii="Lato" w:hAnsi="Lato" w:cs="AppleSystemUIFont"/>
+          <w:sz w:val="20"/>
+          <w:szCs w:val="20"/>
+          <w:lang w:val="en-GB"/>
+        </w:rPr>
+        <w:t>.</w:t>
+      </w:r>
+    </w:p>
+    <w:p>
+      <w:pPr>
+        <w:pStyle w:val="ListParagraph"/>
+        <w:numPr>
+          <w:ilvl w:val="0"/>
+          <w:numId w:val="17"/>
+        </w:numPr>
+        <w:autoSpaceDE w:val="0"/>
+        <w:autoSpaceDN w:val="0"/>
+        <w:adjustRightInd w:val="0"/>
+        <w:spacing w:line="240" w:lineRule="auto"/>
+        <w:ind w:left="284" w:hanging="142"/>
+        <w:rPr>
+          <w:rFonts w:ascii="Lato" w:hAnsi="Lato" w:cs="AppleSystemUIFont"/>
+          <w:sz w:val="20"/>
+          <w:szCs w:val="20"/>
+          <w:lang w:val="en-GB"/>
+        </w:rPr>
+      </w:pPr>
+      <w:r>
+        <w:rPr>
+          <w:rFonts w:ascii="Lato" w:hAnsi="Lato" w:cs="AppleSystemUIFont"/>
+          <w:sz w:val="20"/>
+          <w:szCs w:val="20"/>
+          <w:lang w:val="en-GB"/>
+        </w:rPr>
+        <w:t>Created IRSA roles with Terraform and deployed Kubernetes resources through Argo</w:t>
+      </w:r>
+      <w:r>
+        <w:rPr>
+          <w:rFonts w:ascii="Lato" w:hAnsi="Lato" w:cs="AppleSystemUIFont"/>
+          <w:sz w:val="20"/>
+          <w:szCs w:val="20"/>
+          <w:lang w:val="en-GB"/>
+        </w:rPr>
+        <w:t>-</w:t>
+      </w:r>
+      <w:r>
+        <w:rPr>
+          <w:rFonts w:ascii="Lato" w:hAnsi="Lato" w:cs="AppleSystemUIFont"/>
+          <w:sz w:val="20"/>
+          <w:szCs w:val="20"/>
+          <w:lang w:val="en-GB"/>
+        </w:rPr>
+        <w:t>CD for secure, automated delivery.</w:t>
+      </w:r>
+    </w:p>
+    <w:p>
+      <w:pPr>
+        <w:pStyle w:val="ListParagraph"/>
+        <w:numPr>
+          <w:ilvl w:val="0"/>
+          <w:numId w:val="17"/>
+        </w:numPr>
+        <w:autoSpaceDE w:val="0"/>
+        <w:autoSpaceDN w:val="0"/>
+        <w:adjustRightInd w:val="0"/>
+        <w:spacing w:line="240" w:lineRule="auto"/>
+        <w:ind w:left="284" w:hanging="142"/>
+        <w:rPr>
+          <w:rFonts w:ascii="Lato" w:hAnsi="Lato" w:cs="AppleSystemUIFont"/>
+          <w:sz w:val="20"/>
+          <w:szCs w:val="20"/>
+          <w:lang w:val="en-GB"/>
+        </w:rPr>
+      </w:pPr>
+      <w:r>
+        <w:rPr>
+          <w:rFonts w:ascii="Lato" w:hAnsi="Lato" w:cs="AppleSystemUIFont"/>
+          <w:sz w:val="20"/>
+          <w:szCs w:val="20"/>
+          <w:lang w:val="en-GB"/>
+        </w:rPr>
+        <w:t>Built Dynatrace dashboards consuming AWS CloudWatch logs to improve monitoring and troubleshooting.</w:t>
+      </w:r>
+    </w:p>
+    <w:p>
+      <w:pPr>
+        <w:pStyle w:val="ListParagraph"/>
+        <w:numPr>
+          <w:ilvl w:val="0"/>
+          <w:numId w:val="17"/>
+        </w:numPr>
+        <w:autoSpaceDE w:val="0"/>
+        <w:autoSpaceDN w:val="0"/>
+        <w:adjustRightInd w:val="0"/>
+        <w:spacing w:line="240" w:lineRule="auto"/>
+        <w:ind w:left="284" w:hanging="142"/>
+        <w:rPr>
+          <w:rFonts w:ascii="Lato" w:hAnsi="Lato" w:cs="AppleSystemUIFont"/>
+          <w:sz w:val="20"/>
+          <w:szCs w:val="20"/>
+          <w:lang w:val="en-GB"/>
+        </w:rPr>
+      </w:pPr>
+      <w:r>
+        <w:rPr>
+          <w:rFonts w:ascii="Lato" w:hAnsi="Lato" w:cs="AppleSystemUIFont"/>
+          <w:sz w:val="20"/>
+          <w:szCs w:val="20"/>
+          <w:lang w:val="en-GB"/>
+        </w:rPr>
+        <w:t>Designed</w:t>
+      </w:r>
+      <w:r>
+        <w:rPr>
+          <w:rFonts w:ascii="Lato" w:hAnsi="Lato" w:cs="AppleSystemUIFont"/>
+          <w:sz w:val="20"/>
+          <w:szCs w:val="20"/>
+          <w:lang w:val="en-GB"/>
+        </w:rPr>
+        <w:t xml:space="preserve"> </w:t>
+      </w:r>
+      <w:proofErr w:type="spellStart"/>
+      <w:r>
+        <w:rPr>
+          <w:rFonts w:ascii="Lato" w:hAnsi="Lato" w:cs="AppleSystemUIFont"/>
+          <w:sz w:val="20"/>
+          <w:szCs w:val="20"/>
+          <w:lang w:val="en-GB"/>
+        </w:rPr>
+        <w:t>Cloudbees</w:t>
+      </w:r>
+      <w:r>
+        <w:rPr>
+          <w:rFonts w:ascii="Lato" w:hAnsi="Lato" w:cs="AppleSystemUIFont"/>
+          <w:sz w:val="20"/>
+          <w:szCs w:val="20"/>
+          <w:lang w:val="en-GB"/>
+        </w:rPr>
+        <w:t>’s</w:t>
+      </w:r>
+      <w:proofErr w:type="spellEnd"/>
+      <w:r>
+        <w:rPr>
+          <w:rFonts w:ascii="Lato" w:hAnsi="Lato" w:cs="AppleSystemUIFont"/>
+          <w:sz w:val="20"/>
+          <w:szCs w:val="20"/>
+          <w:lang w:val="en-GB"/>
+        </w:rPr>
+        <w:t xml:space="preserve"> </w:t>
+      </w:r>
+      <w:r>
+        <w:rPr>
+          <w:rFonts w:ascii="Lato" w:hAnsi="Lato" w:cs="AppleSystemUIFont"/>
+          <w:sz w:val="20"/>
+          <w:szCs w:val="20"/>
+          <w:lang w:val="en-GB"/>
+        </w:rPr>
+        <w:t xml:space="preserve">Jenkins </w:t>
+      </w:r>
+      <w:r>
+        <w:rPr>
+          <w:rFonts w:ascii="Lato" w:hAnsi="Lato" w:cs="AppleSystemUIFont"/>
+          <w:sz w:val="20"/>
+          <w:szCs w:val="20"/>
+          <w:lang w:val="en-GB"/>
+        </w:rPr>
+        <w:t>C</w:t>
+      </w:r>
+      <w:r>
+        <w:rPr>
+          <w:rFonts w:ascii="Lato" w:hAnsi="Lato" w:cs="AppleSystemUIFont"/>
+          <w:sz w:val="20"/>
+          <w:szCs w:val="20"/>
+          <w:lang w:val="en-GB"/>
+        </w:rPr>
+        <w:t xml:space="preserve">ontroller </w:t>
+      </w:r>
+      <w:r>
+        <w:rPr>
+          <w:rFonts w:ascii="Lato" w:hAnsi="Lato" w:cs="AppleSystemUIFont"/>
+          <w:sz w:val="20"/>
+          <w:szCs w:val="20"/>
+          <w:lang w:val="en-GB"/>
+        </w:rPr>
+        <w:t>R</w:t>
+      </w:r>
+      <w:r>
+        <w:rPr>
+          <w:rFonts w:ascii="Lato" w:hAnsi="Lato" w:cs="AppleSystemUIFont"/>
+          <w:sz w:val="20"/>
+          <w:szCs w:val="20"/>
+          <w:lang w:val="en-GB"/>
+        </w:rPr>
+        <w:t xml:space="preserve">egression </w:t>
+      </w:r>
+      <w:r>
+        <w:rPr>
+          <w:rFonts w:ascii="Lato" w:hAnsi="Lato" w:cs="AppleSystemUIFont"/>
+          <w:sz w:val="20"/>
+          <w:szCs w:val="20"/>
+          <w:lang w:val="en-GB"/>
+        </w:rPr>
+        <w:t>T</w:t>
+      </w:r>
+      <w:r>
+        <w:rPr>
+          <w:rFonts w:ascii="Lato" w:hAnsi="Lato" w:cs="AppleSystemUIFont"/>
+          <w:sz w:val="20"/>
+          <w:szCs w:val="20"/>
+          <w:lang w:val="en-GB"/>
+        </w:rPr>
+        <w:t xml:space="preserve">est </w:t>
+      </w:r>
+      <w:r>
+        <w:rPr>
+          <w:rFonts w:ascii="Lato" w:hAnsi="Lato" w:cs="AppleSystemUIFont"/>
+          <w:sz w:val="20"/>
+          <w:szCs w:val="20"/>
+          <w:lang w:val="en-GB"/>
+        </w:rPr>
+        <w:t>S</w:t>
+      </w:r>
+      <w:r>
+        <w:rPr>
+          <w:rFonts w:ascii="Lato" w:hAnsi="Lato" w:cs="AppleSystemUIFont"/>
+          <w:sz w:val="20"/>
+          <w:szCs w:val="20"/>
+          <w:lang w:val="en-GB"/>
+        </w:rPr>
+        <w:t>uite</w:t>
+      </w:r>
+      <w:r>
+        <w:rPr>
+          <w:rFonts w:ascii="Lato" w:hAnsi="Lato" w:cs="AppleSystemUIFont"/>
+          <w:sz w:val="20"/>
+          <w:szCs w:val="20"/>
+          <w:lang w:val="en-GB"/>
+        </w:rPr>
+        <w:t xml:space="preserve"> Framework</w:t>
+      </w:r>
+      <w:r>
+        <w:rPr>
+          <w:rFonts w:ascii="Lato" w:hAnsi="Lato" w:cs="AppleSystemUIFont"/>
+          <w:sz w:val="20"/>
+          <w:szCs w:val="20"/>
+          <w:lang w:val="en-GB"/>
+        </w:rPr>
+        <w:t xml:space="preserve"> using declarative and scripted nested Jenkins pipelines</w:t>
+      </w:r>
+      <w:r>
+        <w:rPr>
+          <w:rFonts w:ascii="Lato" w:hAnsi="Lato" w:cs="AppleSystemUIFont"/>
+          <w:sz w:val="20"/>
+          <w:szCs w:val="20"/>
+          <w:lang w:val="en-GB"/>
+        </w:rPr>
+        <w:t xml:space="preserve">, reducing EC2 agent usage by </w:t>
+      </w:r>
+      <w:r>
+        <w:rPr>
+          <w:rFonts w:ascii="Lato" w:hAnsi="Lato" w:cs="AppleSystemUIFont"/>
+          <w:b/>
+          <w:bCs/>
+          <w:sz w:val="20"/>
+          <w:szCs w:val="20"/>
+          <w:lang w:val="en-GB"/>
+        </w:rPr>
+        <w:t>84.12%</w:t>
+      </w:r>
+      <w:r>
+        <w:rPr>
+          <w:rFonts w:ascii="Lato" w:hAnsi="Lato" w:cs="AppleSystemUIFont"/>
+          <w:sz w:val="20"/>
+          <w:szCs w:val="20"/>
+          <w:lang w:val="en-GB"/>
+        </w:rPr>
+        <w:t xml:space="preserve"> while cutting test runtime</w:t>
+      </w:r>
+      <w:r>
+        <w:rPr>
+          <w:rFonts w:ascii="Lato" w:hAnsi="Lato" w:cs="AppleSystemUIFont"/>
+          <w:sz w:val="20"/>
+          <w:szCs w:val="20"/>
+          <w:lang w:val="en-GB"/>
+        </w:rPr>
+        <w:t>.</w:t>
+      </w:r>
+    </w:p>
+    <w:p>
+      <w:pPr>
+        <w:spacing w:afterLines="20" w:after="48" w:line="240" w:lineRule="auto"/>
+        <w:ind w:right="-810"/>
+        <w:rPr>
+          <w:rFonts w:ascii="Lato" w:eastAsia="Lato" w:hAnsi="Lato" w:cstheme="majorHAnsi"/>
+          <w:b/>
+        </w:rPr>
+      </w:pPr>
+    </w:p>
+    <w:p>
+      <w:pPr>
+        <w:spacing w:afterLines="20" w:after="48" w:line="240" w:lineRule="auto"/>
+        <w:ind w:right="-810"/>
+        <w:rPr>
+          <w:rFonts w:ascii="Lato" w:eastAsia="Lato" w:hAnsi="Lato" w:cstheme="majorHAnsi"/>
         </w:rPr>
       </w:pPr>
       <w:r>
@@ -1735,6 +2212,13 @@
           <w:b/>
         </w:rPr>
         <w:t xml:space="preserve"> | </w:t>
+      </w:r>
+      <w:r>
+        <w:rPr>
+          <w:rFonts w:ascii="Lato" w:eastAsia="Lato" w:hAnsi="Lato" w:cstheme="majorHAnsi"/>
+          <w:bCs/>
+        </w:rPr>
+        <w:t xml:space="preserve">Bengaluru, </w:t>
       </w:r>
       <w:r>
         <w:rPr>
@@ -1872,25 +2356,15 @@
           <w:b/>
           <w:i/>
         </w:rPr>
-        <w:t xml:space="preserve"> Prompt </w:t>
-      </w:r>
-      <w:proofErr w:type="spellStart"/>
+        <w:t xml:space="preserve"> </w:t>
+      </w:r>
       <w:r>
         <w:rPr>
           <w:rFonts w:ascii="Lato" w:eastAsia="Lato" w:hAnsi="Lato" w:cstheme="majorHAnsi"/>
           <w:b/>
           <w:i/>
         </w:rPr>
-        <w:t>Engg</w:t>
-      </w:r>
-      <w:proofErr w:type="spellEnd"/>
-      <w:r>
-        <w:rPr>
-          <w:rFonts w:ascii="Lato" w:eastAsia="Lato" w:hAnsi="Lato" w:cstheme="majorHAnsi"/>
-          <w:b/>
-          <w:i/>
-        </w:rPr>
-        <w:t>., Docker, K8s</w:t>
+        <w:t>Docker, K8s</w:t>
       </w:r>
     </w:p>
     <w:p>
@@ -1910,6 +2384,7 @@
           <w:highlight w:val="white"/>
         </w:rPr>
       </w:pPr>
+      <w:bookmarkStart w:id="1" w:name="OLE_LINK1"/>
       <w:r>
         <w:rPr>
           <w:rFonts w:ascii="Lato" w:eastAsia="Lato" w:hAnsi="Lato" w:cstheme="majorHAnsi"/>
@@ -2036,6 +2511,7 @@
         <w:t>&amp; EKS facilities.</w:t>
       </w:r>
     </w:p>
+    <w:bookmarkEnd w:id="1"/>
     <w:p>
       <w:pPr>
         <w:pStyle w:val="ListParagraph"/>
@@ -2179,27 +2655,7 @@
           <w:szCs w:val="20"/>
           <w:highlight w:val="white"/>
         </w:rPr>
-        <w:t>Generative AI (</w:t>
-      </w:r>
-      <w:proofErr w:type="spellStart"/>
-      <w:r>
-        <w:rPr>
-          <w:rFonts w:ascii="Lato" w:eastAsia="Lato" w:hAnsi="Lato" w:cstheme="majorHAnsi"/>
-          <w:sz w:val="20"/>
-          <w:szCs w:val="20"/>
-          <w:highlight w:val="white"/>
-        </w:rPr>
-        <w:t>OpenAI</w:t>
-      </w:r>
-      <w:proofErr w:type="spellEnd"/>
-      <w:r>
-        <w:rPr>
-          <w:rFonts w:ascii="Lato" w:eastAsia="Lato" w:hAnsi="Lato" w:cstheme="majorHAnsi"/>
-          <w:sz w:val="20"/>
-          <w:szCs w:val="20"/>
-          <w:highlight w:val="white"/>
-        </w:rPr>
-        <w:t xml:space="preserve"> APIs)-LLMs, </w:t>
+        <w:t xml:space="preserve">Generative AI (OpenAI APIs)-LLMs, </w:t>
       </w:r>
       <w:r>
         <w:rPr>
@@ -2381,11 +2837,11 @@
       <w:pPr>
         <w:spacing w:afterLines="20" w:after="48" w:line="240" w:lineRule="auto"/>
         <w:ind w:right="-810"/>
-        <w:rPr>
-          <w:rFonts w:ascii="Lato" w:eastAsia="Lato" w:hAnsi="Lato" w:cstheme="majorHAnsi"/>
-          <w:sz w:val="20"/>
-          <w:szCs w:val="20"/>
-          <w:highlight w:val="white"/>
+        <w:jc w:val="both"/>
+        <w:rPr>
+          <w:rFonts w:ascii="Lato" w:eastAsia="Lato" w:hAnsi="Lato" w:cstheme="majorHAnsi"/>
+          <w:sz w:val="20"/>
+          <w:szCs w:val="20"/>
         </w:rPr>
       </w:pPr>
     </w:p>
@@ -2393,156 +2849,6 @@
       <w:pPr>
         <w:spacing w:afterLines="20" w:after="48" w:line="240" w:lineRule="auto"/>
         <w:ind w:right="-810"/>
-        <w:rPr>
-          <w:rFonts w:ascii="Lato" w:eastAsia="Lato" w:hAnsi="Lato" w:cstheme="majorHAnsi"/>
-          <w:sz w:val="19"/>
-          <w:szCs w:val="19"/>
-          <w:highlight w:val="white"/>
-        </w:rPr>
-      </w:pPr>
-      <w:r>
-        <w:rPr>
-          <w:rFonts w:ascii="Lato" w:eastAsia="Lato" w:hAnsi="Lato" w:cstheme="majorHAnsi"/>
-          <w:b/>
-        </w:rPr>
-        <w:t>AI ROBOSOFT PVT. LTD.</w:t>
-      </w:r>
-      <w:r>
-        <w:rPr>
-          <w:rFonts w:ascii="Lato" w:eastAsia="Lato" w:hAnsi="Lato" w:cstheme="majorHAnsi"/>
-          <w:b/>
-        </w:rPr>
-        <w:t xml:space="preserve"> | </w:t>
-      </w:r>
-      <w:r>
-        <w:rPr>
-          <w:rFonts w:ascii="Lato" w:eastAsia="Lato" w:hAnsi="Lato" w:cstheme="majorHAnsi"/>
-        </w:rPr>
-        <w:t>Feb 2023 - Apr 2023</w:t>
-      </w:r>
-      <w:r>
-        <w:rPr>
-          <w:rFonts w:ascii="Lato" w:eastAsia="Lato" w:hAnsi="Lato" w:cstheme="majorHAnsi"/>
-          <w:b/>
-        </w:rPr>
-        <w:br/>
-      </w:r>
-      <w:r>
-        <w:rPr>
-          <w:rFonts w:ascii="Lato" w:eastAsia="Lato" w:hAnsi="Lato" w:cstheme="majorHAnsi"/>
-          <w:b/>
-        </w:rPr>
-        <w:t>AI and ML Intern</w:t>
-      </w:r>
-      <w:r>
-        <w:rPr>
-          <w:rFonts w:ascii="Lato" w:eastAsia="Lato" w:hAnsi="Lato" w:cstheme="majorHAnsi"/>
-          <w:b/>
-        </w:rPr>
-        <w:t xml:space="preserve"> | </w:t>
-      </w:r>
-      <w:r>
-        <w:rPr>
-          <w:rFonts w:ascii="Lato" w:eastAsia="Lato" w:hAnsi="Lato" w:cstheme="majorHAnsi"/>
-          <w:b/>
-          <w:i/>
-        </w:rPr>
-        <w:t>Python</w:t>
-      </w:r>
-      <w:r>
-        <w:rPr>
-          <w:rFonts w:ascii="Lato" w:eastAsia="Lato" w:hAnsi="Lato" w:cstheme="majorHAnsi"/>
-          <w:b/>
-          <w:i/>
-        </w:rPr>
-        <w:t>, R</w:t>
-      </w:r>
-      <w:r>
-        <w:rPr>
-          <w:rFonts w:ascii="Lato" w:eastAsia="Lato" w:hAnsi="Lato" w:cstheme="majorHAnsi"/>
-          <w:b/>
-          <w:i/>
-        </w:rPr>
-        <w:t xml:space="preserve">, </w:t>
-      </w:r>
-      <w:r>
-        <w:rPr>
-          <w:rFonts w:ascii="Lato" w:eastAsia="Lato" w:hAnsi="Lato" w:cstheme="majorHAnsi"/>
-          <w:b/>
-          <w:i/>
-        </w:rPr>
-        <w:t>Kaggle</w:t>
-      </w:r>
-      <w:r>
-        <w:rPr>
-          <w:rFonts w:ascii="Lato" w:eastAsia="Lato" w:hAnsi="Lato" w:cstheme="majorHAnsi"/>
-          <w:b/>
-          <w:i/>
-        </w:rPr>
-        <w:t xml:space="preserve">, </w:t>
-      </w:r>
-      <w:r>
-        <w:rPr>
-          <w:rFonts w:ascii="Lato" w:eastAsia="Lato" w:hAnsi="Lato" w:cstheme="majorHAnsi"/>
-          <w:b/>
-          <w:i/>
-        </w:rPr>
-        <w:t xml:space="preserve">ML Clustering, </w:t>
-      </w:r>
-      <w:r>
-        <w:rPr>
-          <w:rFonts w:ascii="Lato" w:eastAsia="Lato" w:hAnsi="Lato" w:cstheme="majorHAnsi"/>
-          <w:b/>
-          <w:i/>
-        </w:rPr>
-        <w:t xml:space="preserve">TensorFlow, </w:t>
-      </w:r>
-      <w:proofErr w:type="spellStart"/>
-      <w:r>
-        <w:rPr>
-          <w:rFonts w:ascii="Lato" w:eastAsia="Lato" w:hAnsi="Lato" w:cstheme="majorHAnsi"/>
-          <w:b/>
-          <w:i/>
-        </w:rPr>
-        <w:t>PyTorch</w:t>
-      </w:r>
-      <w:proofErr w:type="spellEnd"/>
-      <w:r>
-        <w:rPr>
-          <w:rFonts w:ascii="Lato" w:eastAsia="Lato" w:hAnsi="Lato" w:cstheme="majorHAnsi"/>
-          <w:b/>
-          <w:i/>
-        </w:rPr>
-        <w:t xml:space="preserve">, </w:t>
-      </w:r>
-      <w:proofErr w:type="spellStart"/>
-      <w:r>
-        <w:rPr>
-          <w:rFonts w:ascii="Lato" w:eastAsia="Lato" w:hAnsi="Lato" w:cstheme="majorHAnsi"/>
-          <w:b/>
-          <w:i/>
-        </w:rPr>
-        <w:t>ResNet</w:t>
-      </w:r>
-      <w:proofErr w:type="spellEnd"/>
-      <w:r>
-        <w:rPr>
-          <w:rFonts w:ascii="Lato" w:eastAsia="Lato" w:hAnsi="Lato" w:cstheme="majorHAnsi"/>
-          <w:b/>
-          <w:i/>
-        </w:rPr>
-        <w:t xml:space="preserve"> Architectures</w:t>
-      </w:r>
-    </w:p>
-    <w:p>
-      <w:pPr>
-        <w:pStyle w:val="ListParagraph"/>
-        <w:numPr>
-          <w:ilvl w:val="0"/>
-          <w:numId w:val="16"/>
-        </w:numPr>
-        <w:spacing w:afterLines="20" w:after="48" w:line="240" w:lineRule="auto"/>
-        <w:ind w:left="284" w:right="-810"/>
         <w:jc w:val="both"/>
         <w:rPr>
           <w:rFonts w:ascii="Lato" w:eastAsia="Lato" w:hAnsi="Lato" w:cstheme="majorHAnsi"/>
@@ -2553,112 +2859,12 @@
       <w:r>
         <w:rPr>
           <w:rFonts w:ascii="Lato" w:eastAsia="Lato" w:hAnsi="Lato" w:cstheme="majorHAnsi"/>
-          <w:sz w:val="20"/>
-          <w:szCs w:val="20"/>
-        </w:rPr>
-        <w:lastRenderedPageBreak/>
-        <w:t>Collaborated on state-of-the-art projects in</w:t>
-      </w:r>
-      <w:r>
-        <w:rPr>
-          <w:rFonts w:ascii="Lato" w:eastAsia="Lato" w:hAnsi="Lato" w:cstheme="majorHAnsi"/>
-          <w:sz w:val="20"/>
-          <w:szCs w:val="20"/>
-        </w:rPr>
-        <w:t xml:space="preserve"> AI and ML</w:t>
-      </w:r>
-      <w:r>
-        <w:rPr>
-          <w:rFonts w:ascii="Lato" w:eastAsia="Lato" w:hAnsi="Lato" w:cstheme="majorHAnsi"/>
-          <w:sz w:val="20"/>
-          <w:szCs w:val="20"/>
-        </w:rPr>
-        <w:t xml:space="preserve"> at AI </w:t>
-      </w:r>
-      <w:proofErr w:type="spellStart"/>
-      <w:r>
-        <w:rPr>
-          <w:rFonts w:ascii="Lato" w:eastAsia="Lato" w:hAnsi="Lato" w:cstheme="majorHAnsi"/>
-          <w:sz w:val="20"/>
-          <w:szCs w:val="20"/>
-        </w:rPr>
-        <w:t>Robosoft</w:t>
-      </w:r>
-      <w:proofErr w:type="spellEnd"/>
-      <w:r>
-        <w:rPr>
-          <w:rFonts w:ascii="Lato" w:eastAsia="Lato" w:hAnsi="Lato" w:cstheme="majorHAnsi"/>
-          <w:sz w:val="20"/>
-          <w:szCs w:val="20"/>
-        </w:rPr>
-        <w:t>, with a focus on healthcare applications.</w:t>
-      </w:r>
-    </w:p>
-    <w:p>
-      <w:pPr>
-        <w:pStyle w:val="ListParagraph"/>
-        <w:numPr>
-          <w:ilvl w:val="0"/>
-          <w:numId w:val="16"/>
-        </w:numPr>
-        <w:spacing w:afterLines="20" w:after="48" w:line="240" w:lineRule="auto"/>
-        <w:ind w:left="284" w:right="-810"/>
-        <w:jc w:val="both"/>
-        <w:rPr>
-          <w:rFonts w:ascii="Lato" w:eastAsia="Lato" w:hAnsi="Lato" w:cstheme="majorHAnsi"/>
-          <w:sz w:val="20"/>
-          <w:szCs w:val="20"/>
-        </w:rPr>
-      </w:pPr>
-      <w:r>
-        <w:rPr>
-          <w:rFonts w:ascii="Lato" w:eastAsia="Lato" w:hAnsi="Lato" w:cstheme="majorHAnsi"/>
-          <w:sz w:val="20"/>
-          <w:szCs w:val="20"/>
-        </w:rPr>
-        <w:t xml:space="preserve">Developed and implemented ML models for specific applications, utilizing Python and frameworks like TensorFlow and </w:t>
-      </w:r>
-      <w:proofErr w:type="spellStart"/>
-      <w:r>
-        <w:rPr>
-          <w:rFonts w:ascii="Lato" w:eastAsia="Lato" w:hAnsi="Lato" w:cstheme="majorHAnsi"/>
-          <w:sz w:val="20"/>
-          <w:szCs w:val="20"/>
-        </w:rPr>
-        <w:t>PyTorch</w:t>
-      </w:r>
-      <w:proofErr w:type="spellEnd"/>
-      <w:r>
-        <w:rPr>
-          <w:rFonts w:ascii="Lato" w:eastAsia="Lato" w:hAnsi="Lato" w:cstheme="majorHAnsi"/>
-          <w:sz w:val="20"/>
-          <w:szCs w:val="20"/>
-        </w:rPr>
-        <w:t>. Utilized various algorithms (e.g., VGG19, ResNet50) to train models and optimize performance.</w:t>
-      </w:r>
-      <w:r>
-        <w:rPr>
-          <w:rFonts w:ascii="Lato" w:eastAsia="Lato" w:hAnsi="Lato" w:cstheme="majorHAnsi"/>
-          <w:sz w:val="20"/>
-          <w:szCs w:val="20"/>
-        </w:rPr>
-        <w:br/>
-      </w:r>
-    </w:p>
-    <w:p>
-      <w:pPr>
-        <w:pBdr>
-          <w:bottom w:val="single" w:sz="12" w:space="1" w:color="auto"/>
-        </w:pBdr>
-        <w:shd w:val="clear" w:color="auto" w:fill="FFFFFF" w:themeFill="background1"/>
-        <w:spacing w:afterLines="20" w:after="48" w:line="240" w:lineRule="auto"/>
-        <w:ind w:right="-810"/>
-        <w:rPr>
-          <w:rFonts w:ascii="Lato" w:eastAsia="Lato" w:hAnsi="Lato" w:cstheme="majorHAnsi"/>
+          <w:b/>
           <w:sz w:val="24"/>
           <w:szCs w:val="24"/>
         </w:rPr>
-      </w:pPr>
+        <w:t>OPEN-SOURCE</w:t>
+      </w:r>
       <w:r>
         <w:rPr>
           <w:rFonts w:ascii="Lato" w:eastAsia="Lato" w:hAnsi="Lato" w:cstheme="majorHAnsi"/>
@@ -2666,7 +2872,7 @@
           <w:sz w:val="24"/>
           <w:szCs w:val="24"/>
         </w:rPr>
-        <w:t>OPEN SOURCE CONTRIBUTIONS</w:t>
+        <w:t xml:space="preserve"> CONTRIBUTIONS</w:t>
       </w:r>
     </w:p>
     <w:p>
@@ -4433,14 +4639,6 @@
           <w:szCs w:val="24"/>
         </w:rPr>
         <w:tab/>
-      </w:r>
-      <w:r>
-        <w:rPr>
-          <w:rFonts w:ascii="Lato" w:eastAsia="Lato" w:hAnsi="Lato" w:cstheme="majorHAnsi"/>
-          <w:sz w:val="20"/>
-          <w:szCs w:val="24"/>
-        </w:rPr>
-        <w:tab/>
         <w:t>MVJCE</w:t>
       </w:r>
     </w:p>
@@ -5141,7 +5339,7 @@
 </file>
 
 <file path=word/numbering.xml><?xml version="1.0" encoding="utf-8"?>
-<w:numbering xmlns:wpc="http://schemas.microsoft.com/office/word/2010/wordprocessingCanvas" xmlns:cx="http://schemas.microsoft.com/office/drawing/2014/chartex" xmlns:cx1="http://schemas.microsoft.com/office/drawing/2015/9/8/chartex" xmlns:cx2="http://schemas.microsoft.com/office/drawing/2015/10/21/chartex" xmlns:cx3="http://schemas.microsoft.com/office/drawing/2016/5/9/chartex" xmlns:cx4="http://schemas.microsoft.com/office/drawing/2016/5/10/chartex" xmlns:cx5="http://schemas.microsoft.com/office/drawing/2016/5/11/chartex" xmlns:cx6="http://schemas.microsoft.com/office/drawing/2016/5/12/chartex" xmlns:cx7="http://schemas.microsoft.com/office/drawing/2016/5/13/chartex" xmlns:cx8="http://schemas.microsoft.com/office/drawing/2016/5/14/chartex" xmlns:mc="http://schemas.openxmlformats.org/markup-compatibility/2006" xmlns:aink="http://schemas.microsoft.com/office/drawing/2016/ink" xmlns:am3d="http://schemas.microsoft.com/office/drawing/2017/model3d" xmlns:o="urn:schemas-microsoft-com:office:office" xmlns:r="http://schemas.openxmlformats.org/officeDocument/2006/relationships" xmlns:m="http://schemas.openxmlformats.org/officeDocument/2006/math" xmlns:v="urn:schemas-microsoft-com:vml" xmlns:wp14="http://schemas.microsoft.com/office/word/2010/wordprocessingDrawing" xmlns:wp="http://schemas.openxmlformats.org/drawingml/2006/wordprocessingDrawing" xmlns:w10="urn:schemas-microsoft-com:office:word" xmlns:w="http://schemas.openxmlformats.org/wordprocessingml/2006/main" xmlns:w14="http://schemas.microsoft.com/office/word/2010/wordml" xmlns:w15="http://schemas.microsoft.com/office/word/2012/wordml" xmlns:w16cid="http://schemas.microsoft.com/office/word/2016/wordml/cid" xmlns:w16se="http://schemas.microsoft.com/office/word/2015/wordml/symex" xmlns:wpg="http://schemas.microsoft.com/office/word/2010/wordprocessingGroup" xmlns:wpi="http://schemas.microsoft.com/office/word/2010/wordprocessingInk" xmlns:wne="http://schemas.microsoft.com/office/word/2006/wordml" xmlns:wps="http://schemas.microsoft.com/office/word/2010/wordprocessingShape" mc:Ignorable="w14 w15 w16se w16cid wp14">
+<w:numbering xmlns:wpc="http://schemas.microsoft.com/office/word/2010/wordprocessingCanvas" xmlns:cx="http://schemas.microsoft.com/office/drawing/2014/chartex" xmlns:cx1="http://schemas.microsoft.com/office/drawing/2015/9/8/chartex" xmlns:cx2="http://schemas.microsoft.com/office/drawing/2015/10/21/chartex" xmlns:cx3="http://schemas.microsoft.com/office/drawing/2016/5/9/chartex" xmlns:cx4="http://schemas.microsoft.com/office/drawing/2016/5/10/chartex" xmlns:cx5="http://schemas.microsoft.com/office/drawing/2016/5/11/chartex" xmlns:cx6="http://schemas.microsoft.com/office/drawing/2016/5/12/chartex" xmlns:cx7="http://schemas.microsoft.com/office/drawing/2016/5/13/chartex" xmlns:cx8="http://schemas.microsoft.com/office/drawing/2016/5/14/chartex" xmlns:mc="http://schemas.openxmlformats.org/markup-compatibility/2006" xmlns:aink="http://schemas.microsoft.com/office/drawing/2016/ink" xmlns:am3d="http://schemas.microsoft.com/office/drawing/2017/model3d" xmlns:o="urn:schemas-microsoft-com:office:office" xmlns:oel="http://schemas.microsoft.com/office/2019/extlst" xmlns:r="http://schemas.openxmlformats.org/officeDocument/2006/relationships" xmlns:m="http://schemas.openxmlformats.org/officeDocument/2006/math" xmlns:v="urn:schemas-microsoft-com:vml" xmlns:wp14="http://schemas.microsoft.com/office/word/2010/wordprocessingDrawing" xmlns:wp="http://schemas.openxmlformats.org/drawingml/2006/wordprocessingDrawing" xmlns:w10="urn:schemas-microsoft-com:office:word" xmlns:w="http://schemas.openxmlformats.org/wordprocessingml/2006/main" xmlns:w14="http://schemas.microsoft.com/office/word/2010/wordml" xmlns:w15="http://schemas.microsoft.com/office/word/2012/wordml" xmlns:w16cex="http://schemas.microsoft.com/office/word/2018/wordml/cex" xmlns:w16cid="http://schemas.microsoft.com/office/word/2016/wordml/cid" xmlns:w16="http://schemas.microsoft.com/office/word/2018/wordml" xmlns:w16du="http://schemas.microsoft.com/office/word/2023/wordml/word16du" xmlns:w16sdtdh="http://schemas.microsoft.com/office/word/2020/wordml/sdtdatahash" xmlns:w16sdtfl="http://schemas.microsoft.com/office/word/2024/wordml/sdtformatlock" xmlns:w16se="http://schemas.microsoft.com/office/word/2015/wordml/symex" xmlns:wpg="http://schemas.microsoft.com/office/word/2010/wordprocessingGroup" xmlns:wpi="http://schemas.microsoft.com/office/word/2010/wordprocessingInk" xmlns:wne="http://schemas.microsoft.com/office/word/2006/wordml" xmlns:wps="http://schemas.microsoft.com/office/word/2010/wordprocessingShape" mc:Ignorable="w14 w15 w16se w16cid w16 w16cex w16sdtdh w16sdtfl w16du wp14">
   <w:abstractNum w:abstractNumId="0" w15:restartNumberingAfterBreak="0">
     <w:nsid w:val="01E133D4"/>
     <w:multiLevelType w:val="hybridMultilevel"/>
@@ -6734,7 +6932,7 @@
       <w:lvlText w:val=""/>
       <w:lvlJc w:val="left"/>
       <w:pPr>
-        <w:ind w:left="720" w:hanging="360"/>
+        <w:ind w:left="360" w:hanging="360"/>
       </w:pPr>
       <w:rPr>
         <w:rFonts w:ascii="Symbol" w:hAnsi="Symbol" w:hint="default"/>
@@ -6746,7 +6944,7 @@
       <w:lvlText w:val="o"/>
       <w:lvlJc w:val="left"/>
       <w:pPr>
-        <w:ind w:left="1440" w:hanging="360"/>
+        <w:ind w:left="1080" w:hanging="360"/>
       </w:pPr>
       <w:rPr>
         <w:rFonts w:ascii="Courier New" w:hAnsi="Courier New" w:cs="Courier New" w:hint="default"/>
@@ -6758,7 +6956,7 @@
       <w:lvlText w:val=""/>
       <w:lvlJc w:val="left"/>
       <w:pPr>
-        <w:ind w:left="2160" w:hanging="360"/>
+        <w:ind w:left="1800" w:hanging="360"/>
       </w:pPr>
       <w:rPr>
         <w:rFonts w:ascii="Wingdings" w:hAnsi="Wingdings" w:hint="default"/>
@@ -6770,7 +6968,7 @@
       <w:lvlText w:val=""/>
       <w:lvlJc w:val="left"/>
       <w:pPr>
-        <w:ind w:left="2880" w:hanging="360"/>
+        <w:ind w:left="2520" w:hanging="360"/>
       </w:pPr>
       <w:rPr>
         <w:rFonts w:ascii="Symbol" w:hAnsi="Symbol" w:hint="default"/>
@@ -6782,7 +6980,7 @@
       <w:lvlText w:val="o"/>
       <w:lvlJc w:val="left"/>
       <w:pPr>
-        <w:ind w:left="3600" w:hanging="360"/>
+        <w:ind w:left="3240" w:hanging="360"/>
       </w:pPr>
       <w:rPr>
         <w:rFonts w:ascii="Courier New" w:hAnsi="Courier New" w:cs="Courier New" w:hint="default"/>
@@ -6794,7 +6992,7 @@
       <w:lvlText w:val=""/>
       <w:lvlJc w:val="left"/>
       <w:pPr>
-        <w:ind w:left="4320" w:hanging="360"/>
+        <w:ind w:left="3960" w:hanging="360"/>
       </w:pPr>
       <w:rPr>
         <w:rFonts w:ascii="Wingdings" w:hAnsi="Wingdings" w:hint="default"/>
@@ -6806,7 +7004,7 @@
       <w:lvlText w:val=""/>
       <w:lvlJc w:val="left"/>
       <w:pPr>
-        <w:ind w:left="5040" w:hanging="360"/>
+        <w:ind w:left="4680" w:hanging="360"/>
       </w:pPr>
       <w:rPr>
         <w:rFonts w:ascii="Symbol" w:hAnsi="Symbol" w:hint="default"/>
@@ -6818,7 +7016,7 @@
       <w:lvlText w:val="o"/>
       <w:lvlJc w:val="left"/>
       <w:pPr>
-        <w:ind w:left="5760" w:hanging="360"/>
+        <w:ind w:left="5400" w:hanging="360"/>
       </w:pPr>
       <w:rPr>
         <w:rFonts w:ascii="Courier New" w:hAnsi="Courier New" w:cs="Courier New" w:hint="default"/>
@@ -6830,7 +7028,7 @@
       <w:lvlText w:val=""/>
       <w:lvlJc w:val="left"/>
       <w:pPr>
-        <w:ind w:left="6480" w:hanging="360"/>
+        <w:ind w:left="6120" w:hanging="360"/>
       </w:pPr>
       <w:rPr>
         <w:rFonts w:ascii="Wingdings" w:hAnsi="Wingdings" w:hint="default"/>
@@ -8308,95 +8506,95 @@
       </w:rPr>
     </w:lvl>
   </w:abstractNum>
-  <w:num w:numId="1">
+  <w:num w:numId="1" w16cid:durableId="1877430632">
     <w:abstractNumId w:val="3"/>
   </w:num>
-  <w:num w:numId="2">
+  <w:num w:numId="2" w16cid:durableId="672729670">
     <w:abstractNumId w:val="22"/>
   </w:num>
-  <w:num w:numId="3">
+  <w:num w:numId="3" w16cid:durableId="1237862121">
     <w:abstractNumId w:val="13"/>
   </w:num>
-  <w:num w:numId="4">
+  <w:num w:numId="4" w16cid:durableId="613904903">
     <w:abstractNumId w:val="27"/>
   </w:num>
-  <w:num w:numId="5">
+  <w:num w:numId="5" w16cid:durableId="1642340955">
     <w:abstractNumId w:val="5"/>
   </w:num>
-  <w:num w:numId="6">
+  <w:num w:numId="6" w16cid:durableId="205609848">
     <w:abstractNumId w:val="25"/>
   </w:num>
-  <w:num w:numId="7">
+  <w:num w:numId="7" w16cid:durableId="740367271">
     <w:abstractNumId w:val="15"/>
   </w:num>
-  <w:num w:numId="8">
+  <w:num w:numId="8" w16cid:durableId="1929075302">
     <w:abstractNumId w:val="20"/>
   </w:num>
-  <w:num w:numId="9">
+  <w:num w:numId="9" w16cid:durableId="1486051740">
     <w:abstractNumId w:val="18"/>
   </w:num>
-  <w:num w:numId="10">
+  <w:num w:numId="10" w16cid:durableId="1624117223">
     <w:abstractNumId w:val="4"/>
   </w:num>
-  <w:num w:numId="11">
+  <w:num w:numId="11" w16cid:durableId="1719163329">
     <w:abstractNumId w:val="7"/>
   </w:num>
-  <w:num w:numId="12">
+  <w:num w:numId="12" w16cid:durableId="1367871697">
     <w:abstractNumId w:val="24"/>
   </w:num>
-  <w:num w:numId="13">
+  <w:num w:numId="13" w16cid:durableId="1457144356">
     <w:abstractNumId w:val="17"/>
   </w:num>
-  <w:num w:numId="14">
+  <w:num w:numId="14" w16cid:durableId="1020938968">
     <w:abstractNumId w:val="16"/>
   </w:num>
-  <w:num w:numId="15">
+  <w:num w:numId="15" w16cid:durableId="911743598">
     <w:abstractNumId w:val="21"/>
   </w:num>
-  <w:num w:numId="16">
+  <w:num w:numId="16" w16cid:durableId="389380040">
     <w:abstractNumId w:val="6"/>
   </w:num>
-  <w:num w:numId="17">
+  <w:num w:numId="17" w16cid:durableId="48723097">
     <w:abstractNumId w:val="14"/>
   </w:num>
-  <w:num w:numId="18">
+  <w:num w:numId="18" w16cid:durableId="1963881943">
     <w:abstractNumId w:val="11"/>
   </w:num>
-  <w:num w:numId="19">
+  <w:num w:numId="19" w16cid:durableId="1698658815">
     <w:abstractNumId w:val="10"/>
   </w:num>
-  <w:num w:numId="20">
+  <w:num w:numId="20" w16cid:durableId="700059867">
     <w:abstractNumId w:val="19"/>
   </w:num>
-  <w:num w:numId="21">
+  <w:num w:numId="21" w16cid:durableId="1474330493">
     <w:abstractNumId w:val="1"/>
   </w:num>
-  <w:num w:numId="22">
+  <w:num w:numId="22" w16cid:durableId="1055398874">
     <w:abstractNumId w:val="26"/>
   </w:num>
-  <w:num w:numId="23">
+  <w:num w:numId="23" w16cid:durableId="1022438995">
     <w:abstractNumId w:val="0"/>
   </w:num>
-  <w:num w:numId="24">
+  <w:num w:numId="24" w16cid:durableId="173036401">
     <w:abstractNumId w:val="2"/>
   </w:num>
-  <w:num w:numId="25">
+  <w:num w:numId="25" w16cid:durableId="539635389">
     <w:abstractNumId w:val="12"/>
   </w:num>
-  <w:num w:numId="26">
+  <w:num w:numId="26" w16cid:durableId="921641033">
     <w:abstractNumId w:val="9"/>
   </w:num>
-  <w:num w:numId="27">
+  <w:num w:numId="27" w16cid:durableId="1987127884">
     <w:abstractNumId w:val="8"/>
   </w:num>
-  <w:num w:numId="28">
+  <w:num w:numId="28" w16cid:durableId="1703818873">
     <w:abstractNumId w:val="23"/>
   </w:num>
 </w:numbering>
 </file>
 
 <file path=word/styles.xml><?xml version="1.0" encoding="utf-8"?>
-<w:styles xmlns:mc="http://schemas.openxmlformats.org/markup-compatibility/2006" xmlns:r="http://schemas.openxmlformats.org/officeDocument/2006/relationships" xmlns:w="http://schemas.openxmlformats.org/wordprocessingml/2006/main" xmlns:w14="http://schemas.microsoft.com/office/word/2010/wordml" xmlns:w15="http://schemas.microsoft.com/office/word/2012/wordml" xmlns:w16cid="http://schemas.microsoft.com/office/word/2016/wordml/cid" xmlns:w16se="http://schemas.microsoft.com/office/word/2015/wordml/symex" mc:Ignorable="w14 w15 w16se w16cid">
+<w:styles xmlns:mc="http://schemas.openxmlformats.org/markup-compatibility/2006" xmlns:r="http://schemas.openxmlformats.org/officeDocument/2006/relationships" xmlns:w="http://schemas.openxmlformats.org/wordprocessingml/2006/main" xmlns:w14="http://schemas.microsoft.com/office/word/2010/wordml" xmlns:w15="http://schemas.microsoft.com/office/word/2012/wordml" xmlns:w16cex="http://schemas.microsoft.com/office/word/2018/wordml/cex" xmlns:w16cid="http://schemas.microsoft.com/office/word/2016/wordml/cid" xmlns:w16="http://schemas.microsoft.com/office/word/2018/wordml" xmlns:w16du="http://schemas.microsoft.com/office/word/2023/wordml/word16du" xmlns:w16sdtdh="http://schemas.microsoft.com/office/word/2020/wordml/sdtdatahash" xmlns:w16sdtfl="http://schemas.microsoft.com/office/word/2024/wordml/sdtformatlock" xmlns:w16se="http://schemas.microsoft.com/office/word/2015/wordml/symex" mc:Ignorable="w14 w15 w16se w16cid w16 w16cex w16sdtdh w16sdtfl w16du">
   <w:docDefaults>
     <w:rPrDefault>
       <w:rPr>
@@ -8412,7 +8610,7 @@
       </w:pPr>
     </w:pPrDefault>
   </w:docDefaults>
-  <w:latentStyles w:defLockedState="0" w:defUIPriority="99" w:defSemiHidden="0" w:defUnhideWhenUsed="0" w:defQFormat="0" w:count="375">
+  <w:latentStyles w:defLockedState="0" w:defUIPriority="99" w:defSemiHidden="0" w:defUnhideWhenUsed="0" w:defQFormat="0" w:count="376">
     <w:lsdException w:name="Normal" w:uiPriority="0" w:qFormat="1"/>
     <w:lsdException w:name="heading 1" w:uiPriority="9" w:qFormat="1"/>
     <w:lsdException w:name="heading 2" w:semiHidden="1" w:uiPriority="9" w:unhideWhenUsed="1" w:qFormat="1"/>
@@ -8788,6 +8986,7 @@
     <w:lsdException w:name="Smart Hyperlink" w:semiHidden="1" w:unhideWhenUsed="1"/>
     <w:lsdException w:name="Hashtag" w:semiHidden="1" w:unhideWhenUsed="1"/>
     <w:lsdException w:name="Unresolved Mention" w:semiHidden="1" w:unhideWhenUsed="1"/>
+    <w:lsdException w:name="Smart Link" w:semiHidden="1" w:unhideWhenUsed="1"/>
   </w:latentStyles>
   <w:style w:type="paragraph" w:default="1" w:styleId="Normal">
     <w:name w:val="Normal"/>

</xml_diff>

<commit_message>
MOD: Added Financial Benefit for the company
</commit_message>
<xml_diff>
--- a/Joel Thomas Chacko.docx
+++ b/Joel Thomas Chacko.docx
@@ -2154,8 +2154,6 @@
       <w:r>
         <w:rPr>
           <w:rFonts w:ascii="Lato" w:hAnsi="Lato" w:cs="AppleSystemUIFont"/>
-          <w:b/>
-          <w:bCs/>
           <w:sz w:val="20"/>
           <w:szCs w:val="20"/>
           <w:lang w:val="en-GB"/>
@@ -2169,7 +2167,7 @@
           <w:szCs w:val="20"/>
           <w:lang w:val="en-GB"/>
         </w:rPr>
-        <w:t xml:space="preserve"> while cutting test runtime</w:t>
+        <w:t>,</w:t>
       </w:r>
       <w:r>
         <w:rPr>
@@ -2178,7 +2176,7 @@
           <w:szCs w:val="20"/>
           <w:lang w:val="en-GB"/>
         </w:rPr>
-        <w:t>.</w:t>
+        <w:t xml:space="preserve"> reducing Regression costs by 39.07%.</w:t>
       </w:r>
     </w:p>
     <w:p>

</xml_diff>

<commit_message>
MOD: Added Open Source Contribution - Mathematical Modelling of Race Lines
</commit_message>
<xml_diff>
--- a/Joel Thomas Chacko.docx
+++ b/Joel Thomas Chacko.docx
@@ -428,21 +428,7 @@
           <w:rFonts w:ascii="Lato" w:hAnsi="Lato"/>
           <w:sz w:val="20"/>
         </w:rPr>
-        <w:t>1</w:t>
-      </w:r>
-      <w:r>
-        <w:rPr>
-          <w:rFonts w:ascii="Lato" w:hAnsi="Lato"/>
-          <w:sz w:val="20"/>
-        </w:rPr>
-        <w:t>5</w:t>
-      </w:r>
-      <w:r>
-        <w:rPr>
-          <w:rFonts w:ascii="Lato" w:hAnsi="Lato"/>
-          <w:sz w:val="20"/>
-        </w:rPr>
-        <w:t>000</w:t>
+        <w:t>14500</w:t>
       </w:r>
       <w:r>
         <w:rPr>
@@ -3202,7 +3188,7 @@
           <w:rFonts w:ascii="Lato" w:eastAsia="Lato" w:hAnsi="Lato" w:cstheme="majorHAnsi"/>
           <w:b/>
         </w:rPr>
-        <w:t>NOVEL SCHEDULING ALGORITHM USING ML TECHNIQUES (K-MEANS)</w:t>
+        <w:t>MATHEMATICAL MODELLING OF RACE LINES</w:t>
       </w:r>
       <w:r>
         <w:rPr>
@@ -3217,7 +3203,51 @@
           <w:b/>
           <w:i/>
         </w:rPr>
-        <w:t xml:space="preserve"> ML Models, Strategy |</w:t>
+        <w:t xml:space="preserve"> </w:t>
+      </w:r>
+      <w:proofErr w:type="spellStart"/>
+      <w:r>
+        <w:rPr>
+          <w:rFonts w:ascii="Lato" w:eastAsia="Lato" w:hAnsi="Lato" w:cstheme="majorHAnsi"/>
+          <w:b/>
+          <w:i/>
+        </w:rPr>
+        <w:t>Nextjs</w:t>
+      </w:r>
+      <w:proofErr w:type="spellEnd"/>
+      <w:r>
+        <w:rPr>
+          <w:rFonts w:ascii="Lato" w:eastAsia="Lato" w:hAnsi="Lato" w:cstheme="majorHAnsi"/>
+          <w:b/>
+          <w:i/>
+        </w:rPr>
+        <w:t xml:space="preserve">, </w:t>
+      </w:r>
+      <w:proofErr w:type="spellStart"/>
+      <w:r>
+        <w:rPr>
+          <w:rFonts w:ascii="Lato" w:eastAsia="Lato" w:hAnsi="Lato" w:cstheme="majorHAnsi"/>
+          <w:b/>
+          <w:i/>
+        </w:rPr>
+        <w:t>FastAPI</w:t>
+      </w:r>
+      <w:proofErr w:type="spellEnd"/>
+      <w:r>
+        <w:rPr>
+          <w:rFonts w:ascii="Lato" w:eastAsia="Lato" w:hAnsi="Lato" w:cstheme="majorHAnsi"/>
+          <w:b/>
+          <w:i/>
+        </w:rPr>
+        <w:t>, Python, Modelling</w:t>
+      </w:r>
+      <w:r>
+        <w:rPr>
+          <w:rFonts w:ascii="Lato" w:eastAsia="Lato" w:hAnsi="Lato" w:cstheme="majorHAnsi"/>
+          <w:b/>
+          <w:i/>
+        </w:rPr>
+        <w:t xml:space="preserve"> |</w:t>
       </w:r>
       <w:r>
         <w:rPr>
@@ -3275,15 +3305,7 @@
           <w:sz w:val="20"/>
           <w:szCs w:val="20"/>
         </w:rPr>
-        <w:t>Engineered</w:t>
-      </w:r>
-      <w:r>
-        <w:rPr>
-          <w:rFonts w:ascii="Lato" w:eastAsia="Lato" w:hAnsi="Lato" w:cstheme="majorHAnsi"/>
-          <w:sz w:val="20"/>
-          <w:szCs w:val="20"/>
-        </w:rPr>
-        <w:t xml:space="preserve"> a novel Scheduling Algorithm leveraging</w:t>
+        <w:t>Created an optimized race line</w:t>
       </w:r>
       <w:r>
         <w:rPr>
@@ -3299,31 +3321,15 @@
           <w:sz w:val="20"/>
           <w:szCs w:val="20"/>
         </w:rPr>
-        <w:t>K-means clustering</w:t>
-      </w:r>
-      <w:r>
-        <w:rPr>
-          <w:rFonts w:ascii="Lato" w:eastAsia="Lato" w:hAnsi="Lato" w:cstheme="majorHAnsi"/>
-          <w:sz w:val="20"/>
-          <w:szCs w:val="20"/>
-        </w:rPr>
-        <w:t xml:space="preserve">, to </w:t>
-      </w:r>
-      <w:r>
-        <w:rPr>
-          <w:rFonts w:ascii="Lato" w:eastAsia="Lato" w:hAnsi="Lato" w:cstheme="majorHAnsi"/>
-          <w:sz w:val="20"/>
-          <w:szCs w:val="20"/>
-        </w:rPr>
-        <w:t xml:space="preserve">analyze, and </w:t>
-      </w:r>
-      <w:r>
-        <w:rPr>
-          <w:rFonts w:ascii="Lato" w:eastAsia="Lato" w:hAnsi="Lato" w:cstheme="majorHAnsi"/>
-          <w:sz w:val="20"/>
-          <w:szCs w:val="20"/>
-        </w:rPr>
-        <w:t>categorize users with similar network bandwidths into distinct groups.</w:t>
+        <w:t xml:space="preserve">for a custom </w:t>
+      </w:r>
+      <w:r>
+        <w:rPr>
+          <w:rFonts w:ascii="Lato" w:eastAsia="Lato" w:hAnsi="Lato" w:cstheme="majorHAnsi"/>
+          <w:sz w:val="20"/>
+          <w:szCs w:val="20"/>
+        </w:rPr>
+        <w:t>user drawn track accounting for parameters like Torque, Acceleration, Friction, Aerodynamic Forces etc. implementing a Physics based model, and a 2 Step Algorithm to minimize Lap Time.</w:t>
       </w:r>
     </w:p>
     <w:p>
@@ -3348,56 +3354,7 @@
           <w:sz w:val="20"/>
           <w:szCs w:val="20"/>
         </w:rPr>
-        <w:t xml:space="preserve">Significantly enhanced time and space efficiencies of the algorithm </w:t>
-      </w:r>
-      <w:r>
-        <w:rPr>
-          <w:rFonts w:ascii="Lato" w:eastAsia="Lato" w:hAnsi="Lato" w:cstheme="majorHAnsi"/>
-          <w:sz w:val="20"/>
-          <w:szCs w:val="20"/>
-        </w:rPr>
-        <w:t>to</w:t>
-      </w:r>
-      <w:r>
-        <w:rPr>
-          <w:rFonts w:ascii="Lato" w:eastAsia="Lato" w:hAnsi="Lato" w:cstheme="majorHAnsi"/>
-          <w:sz w:val="20"/>
-          <w:szCs w:val="20"/>
-        </w:rPr>
-        <w:t xml:space="preserve"> O(</w:t>
-      </w:r>
-      <w:r>
-        <w:rPr>
-          <w:rFonts w:ascii="Lato" w:eastAsia="Lato" w:hAnsi="Lato" w:cstheme="majorHAnsi"/>
-          <w:sz w:val="20"/>
-          <w:szCs w:val="20"/>
-        </w:rPr>
-        <w:t>n) from</w:t>
-      </w:r>
-      <w:r>
-        <w:rPr>
-          <w:rFonts w:ascii="Lato" w:eastAsia="Lato" w:hAnsi="Lato" w:cstheme="majorHAnsi"/>
-          <w:sz w:val="20"/>
-          <w:szCs w:val="20"/>
-        </w:rPr>
-        <w:t xml:space="preserve"> O(n</w:t>
-      </w:r>
-      <w:r>
-        <w:rPr>
-          <w:rFonts w:ascii="Lato" w:eastAsia="Lato" w:hAnsi="Lato" w:cstheme="majorHAnsi"/>
-          <w:sz w:val="20"/>
-          <w:szCs w:val="20"/>
-          <w:vertAlign w:val="superscript"/>
-        </w:rPr>
-        <w:t>3</w:t>
-      </w:r>
-      <w:r>
-        <w:rPr>
-          <w:rFonts w:ascii="Lato" w:eastAsia="Lato" w:hAnsi="Lato" w:cstheme="majorHAnsi"/>
-          <w:sz w:val="20"/>
-          <w:szCs w:val="20"/>
-        </w:rPr>
-        <w:t>).</w:t>
+        <w:t>Built a simulation engine that implements the three models’ algorithms.</w:t>
       </w:r>
     </w:p>
     <w:p>

</xml_diff>

<commit_message>
MOD: Added Jenkins Plugin Migration Work
</commit_message>
<xml_diff>
--- a/Joel Thomas Chacko.docx
+++ b/Joel Thomas Chacko.docx
@@ -428,7 +428,7 @@
           <w:rFonts w:ascii="Lato" w:hAnsi="Lato"/>
           <w:sz w:val="20"/>
         </w:rPr>
-        <w:t>14500</w:t>
+        <w:t>15000</w:t>
       </w:r>
       <w:r>
         <w:rPr>
@@ -1548,7 +1548,7 @@
           <w:sz w:val="20"/>
           <w:szCs w:val="20"/>
         </w:rPr>
-        <w:t>OpenShift</w:t>
+        <w:t>Terraform</w:t>
       </w:r>
       <w:r>
         <w:rPr>
@@ -1779,12 +1779,23 @@
           <w:rFonts w:ascii="Lato" w:eastAsia="Lato" w:hAnsi="Lato" w:cstheme="majorHAnsi"/>
           <w:b/>
         </w:rPr>
-        <w:t xml:space="preserve">Software Engineering Intern | Go, Python, </w:t>
-      </w:r>
-      <w:r>
-        <w:rPr>
-          <w:rFonts w:ascii="Lato" w:eastAsia="Lato" w:hAnsi="Lato" w:cstheme="majorHAnsi"/>
-          <w:b/>
+        <w:t xml:space="preserve">Software Engineering Intern | </w:t>
+      </w:r>
+      <w:r>
+        <w:rPr>
+          <w:rFonts w:ascii="Lato" w:eastAsia="Lato" w:hAnsi="Lato" w:cstheme="majorHAnsi"/>
+          <w:b/>
+          <w:i/>
+          <w:iCs/>
+        </w:rPr>
+        <w:t xml:space="preserve">Go, Python, </w:t>
+      </w:r>
+      <w:r>
+        <w:rPr>
+          <w:rFonts w:ascii="Lato" w:eastAsia="Lato" w:hAnsi="Lato" w:cstheme="majorHAnsi"/>
+          <w:b/>
+          <w:i/>
+          <w:iCs/>
         </w:rPr>
         <w:t>K8s</w:t>
       </w:r>
@@ -1792,6 +1803,8 @@
         <w:rPr>
           <w:rFonts w:ascii="Lato" w:eastAsia="Lato" w:hAnsi="Lato" w:cstheme="majorHAnsi"/>
           <w:b/>
+          <w:i/>
+          <w:iCs/>
         </w:rPr>
         <w:t>,</w:t>
       </w:r>
@@ -1799,6 +1812,8 @@
         <w:rPr>
           <w:rFonts w:ascii="Lato" w:eastAsia="Lato" w:hAnsi="Lato" w:cstheme="majorHAnsi"/>
           <w:b/>
+          <w:i/>
+          <w:iCs/>
         </w:rPr>
         <w:t xml:space="preserve"> Docker,</w:t>
       </w:r>
@@ -1806,6 +1821,8 @@
         <w:rPr>
           <w:rFonts w:ascii="Lato" w:eastAsia="Lato" w:hAnsi="Lato" w:cstheme="majorHAnsi"/>
           <w:b/>
+          <w:i/>
+          <w:iCs/>
         </w:rPr>
         <w:t xml:space="preserve"> </w:t>
       </w:r>
@@ -1813,22 +1830,53 @@
         <w:rPr>
           <w:rFonts w:ascii="Lato" w:eastAsia="Lato" w:hAnsi="Lato" w:cstheme="majorHAnsi"/>
           <w:b/>
+          <w:i/>
+          <w:iCs/>
         </w:rPr>
         <w:t xml:space="preserve">Terraform, </w:t>
       </w:r>
-      <w:proofErr w:type="spellStart"/>
-      <w:r>
-        <w:rPr>
-          <w:rFonts w:ascii="Lato" w:eastAsia="Lato" w:hAnsi="Lato" w:cstheme="majorHAnsi"/>
-          <w:b/>
-        </w:rPr>
-        <w:t>ArgoCD</w:t>
-      </w:r>
-      <w:proofErr w:type="spellEnd"/>
-      <w:r>
-        <w:rPr>
-          <w:rFonts w:ascii="Lato" w:eastAsia="Lato" w:hAnsi="Lato" w:cstheme="majorHAnsi"/>
-          <w:b/>
+      <w:r>
+        <w:rPr>
+          <w:rFonts w:ascii="Lato" w:eastAsia="Lato" w:hAnsi="Lato" w:cstheme="majorHAnsi"/>
+          <w:b/>
+          <w:i/>
+          <w:iCs/>
+        </w:rPr>
+        <w:t>Argo</w:t>
+      </w:r>
+      <w:r>
+        <w:rPr>
+          <w:rFonts w:ascii="Lato" w:eastAsia="Lato" w:hAnsi="Lato" w:cstheme="majorHAnsi"/>
+          <w:b/>
+          <w:i/>
+          <w:iCs/>
+        </w:rPr>
+        <w:t>-</w:t>
+      </w:r>
+      <w:r>
+        <w:rPr>
+          <w:rFonts w:ascii="Lato" w:eastAsia="Lato" w:hAnsi="Lato" w:cstheme="majorHAnsi"/>
+          <w:b/>
+          <w:i/>
+          <w:iCs/>
+        </w:rPr>
+        <w:t xml:space="preserve">CD, </w:t>
+      </w:r>
+      <w:r>
+        <w:rPr>
+          <w:rFonts w:ascii="Lato" w:eastAsia="Lato" w:hAnsi="Lato" w:cstheme="majorHAnsi"/>
+          <w:b/>
+          <w:i/>
+          <w:iCs/>
+        </w:rPr>
+        <w:t>Dynatrace</w:t>
+      </w:r>
+      <w:r>
+        <w:rPr>
+          <w:rFonts w:ascii="Lato" w:eastAsia="Lato" w:hAnsi="Lato" w:cstheme="majorHAnsi"/>
+          <w:b/>
+          <w:i/>
+          <w:iCs/>
         </w:rPr>
         <w:t xml:space="preserve">, </w:t>
       </w:r>
@@ -1836,8 +1884,19 @@
         <w:rPr>
           <w:rFonts w:ascii="Lato" w:eastAsia="Lato" w:hAnsi="Lato" w:cstheme="majorHAnsi"/>
           <w:b/>
-        </w:rPr>
-        <w:t>Dynatrace</w:t>
+          <w:i/>
+          <w:iCs/>
+        </w:rPr>
+        <w:t xml:space="preserve">Jenkins </w:t>
+      </w:r>
+      <w:r>
+        <w:rPr>
+          <w:rFonts w:ascii="Lato" w:eastAsia="Lato" w:hAnsi="Lato" w:cstheme="majorHAnsi"/>
+          <w:b/>
+          <w:i/>
+          <w:iCs/>
+        </w:rPr>
+        <w:t>Plugin Maintenance</w:t>
       </w:r>
     </w:p>
     <w:p>
@@ -2010,6 +2069,7 @@
         </w:rPr>
         <w:t>Cloudbees</w:t>
       </w:r>
+      <w:proofErr w:type="spellEnd"/>
       <w:r>
         <w:rPr>
           <w:rFonts w:ascii="Lato" w:hAnsi="Lato" w:cs="AppleSystemUIFont"/>
@@ -2017,9 +2077,8 @@
           <w:szCs w:val="20"/>
           <w:lang w:val="en-GB"/>
         </w:rPr>
-        <w:t>’s</w:t>
-      </w:r>
-      <w:proofErr w:type="spellEnd"/>
+        <w:t xml:space="preserve"> </w:t>
+      </w:r>
       <w:r>
         <w:rPr>
           <w:rFonts w:ascii="Lato" w:hAnsi="Lato" w:cs="AppleSystemUIFont"/>
@@ -2027,6 +2086,24 @@
           <w:szCs w:val="20"/>
           <w:lang w:val="en-GB"/>
         </w:rPr>
+        <w:t>Jenkins</w:t>
+      </w:r>
+      <w:r>
+        <w:rPr>
+          <w:rFonts w:ascii="Lato" w:hAnsi="Lato" w:cs="AppleSystemUIFont"/>
+          <w:sz w:val="20"/>
+          <w:szCs w:val="20"/>
+          <w:lang w:val="en-GB"/>
+        </w:rPr>
+        <w:t>’</w:t>
+      </w:r>
+      <w:r>
+        <w:rPr>
+          <w:rFonts w:ascii="Lato" w:hAnsi="Lato" w:cs="AppleSystemUIFont"/>
+          <w:sz w:val="20"/>
+          <w:szCs w:val="20"/>
+          <w:lang w:val="en-GB"/>
+        </w:rPr>
         <w:t xml:space="preserve"> </w:t>
       </w:r>
       <w:r>
@@ -2036,7 +2113,7 @@
           <w:szCs w:val="20"/>
           <w:lang w:val="en-GB"/>
         </w:rPr>
-        <w:t xml:space="preserve">Jenkins </w:t>
+        <w:t>C</w:t>
       </w:r>
       <w:r>
         <w:rPr>
@@ -2045,7 +2122,7 @@
           <w:szCs w:val="20"/>
           <w:lang w:val="en-GB"/>
         </w:rPr>
-        <w:t>C</w:t>
+        <w:t xml:space="preserve">ontroller </w:t>
       </w:r>
       <w:r>
         <w:rPr>
@@ -2054,7 +2131,7 @@
           <w:szCs w:val="20"/>
           <w:lang w:val="en-GB"/>
         </w:rPr>
-        <w:t xml:space="preserve">ontroller </w:t>
+        <w:t>R</w:t>
       </w:r>
       <w:r>
         <w:rPr>
@@ -2063,7 +2140,7 @@
           <w:szCs w:val="20"/>
           <w:lang w:val="en-GB"/>
         </w:rPr>
-        <w:t>R</w:t>
+        <w:t xml:space="preserve">egression </w:t>
       </w:r>
       <w:r>
         <w:rPr>
@@ -2072,7 +2149,7 @@
           <w:szCs w:val="20"/>
           <w:lang w:val="en-GB"/>
         </w:rPr>
-        <w:t xml:space="preserve">egression </w:t>
+        <w:t>T</w:t>
       </w:r>
       <w:r>
         <w:rPr>
@@ -2081,7 +2158,7 @@
           <w:szCs w:val="20"/>
           <w:lang w:val="en-GB"/>
         </w:rPr>
-        <w:t>T</w:t>
+        <w:t xml:space="preserve">est </w:t>
       </w:r>
       <w:r>
         <w:rPr>
@@ -2090,7 +2167,7 @@
           <w:szCs w:val="20"/>
           <w:lang w:val="en-GB"/>
         </w:rPr>
-        <w:t xml:space="preserve">est </w:t>
+        <w:t>S</w:t>
       </w:r>
       <w:r>
         <w:rPr>
@@ -2099,7 +2176,7 @@
           <w:szCs w:val="20"/>
           <w:lang w:val="en-GB"/>
         </w:rPr>
-        <w:t>S</w:t>
+        <w:t>uite</w:t>
       </w:r>
       <w:r>
         <w:rPr>
@@ -2108,7 +2185,7 @@
           <w:szCs w:val="20"/>
           <w:lang w:val="en-GB"/>
         </w:rPr>
-        <w:t>uite</w:t>
+        <w:t xml:space="preserve"> Framework</w:t>
       </w:r>
       <w:r>
         <w:rPr>
@@ -2117,7 +2194,7 @@
           <w:szCs w:val="20"/>
           <w:lang w:val="en-GB"/>
         </w:rPr>
-        <w:t xml:space="preserve"> Framework</w:t>
+        <w:t xml:space="preserve"> using declarative and scripted nested Jenkins pipelines</w:t>
       </w:r>
       <w:r>
         <w:rPr>
@@ -2126,7 +2203,7 @@
           <w:szCs w:val="20"/>
           <w:lang w:val="en-GB"/>
         </w:rPr>
-        <w:t xml:space="preserve"> using declarative and scripted nested Jenkins pipelines</w:t>
+        <w:t xml:space="preserve">, reducing EC2 agent usage by </w:t>
       </w:r>
       <w:r>
         <w:rPr>
@@ -2135,7 +2212,7 @@
           <w:szCs w:val="20"/>
           <w:lang w:val="en-GB"/>
         </w:rPr>
-        <w:t xml:space="preserve">, reducing EC2 agent usage by </w:t>
+        <w:t>84.12%</w:t>
       </w:r>
       <w:r>
         <w:rPr>
@@ -2144,7 +2221,7 @@
           <w:szCs w:val="20"/>
           <w:lang w:val="en-GB"/>
         </w:rPr>
-        <w:t>84.12%</w:t>
+        <w:t>,</w:t>
       </w:r>
       <w:r>
         <w:rPr>
@@ -2153,16 +2230,36 @@
           <w:szCs w:val="20"/>
           <w:lang w:val="en-GB"/>
         </w:rPr>
-        <w:t>,</w:t>
-      </w:r>
-      <w:r>
+        <w:t xml:space="preserve"> reducing Regression costs by 39.07%.</w:t>
+      </w:r>
+    </w:p>
+    <w:p>
+      <w:pPr>
+        <w:pStyle w:val="ListParagraph"/>
+        <w:numPr>
+          <w:ilvl w:val="0"/>
+          <w:numId w:val="17"/>
+        </w:numPr>
+        <w:autoSpaceDE w:val="0"/>
+        <w:autoSpaceDN w:val="0"/>
+        <w:adjustRightInd w:val="0"/>
+        <w:spacing w:line="240" w:lineRule="auto"/>
+        <w:ind w:left="284" w:hanging="142"/>
         <w:rPr>
           <w:rFonts w:ascii="Lato" w:hAnsi="Lato" w:cs="AppleSystemUIFont"/>
           <w:sz w:val="20"/>
           <w:szCs w:val="20"/>
           <w:lang w:val="en-GB"/>
         </w:rPr>
-        <w:t xml:space="preserve"> reducing Regression costs by 39.07%.</w:t>
+      </w:pPr>
+      <w:r>
+        <w:rPr>
+          <w:rFonts w:ascii="Lato" w:hAnsi="Lato" w:cs="AppleSystemUIFont"/>
+          <w:sz w:val="20"/>
+          <w:szCs w:val="20"/>
+          <w:lang w:val="en-GB"/>
+        </w:rPr>
+        <w:t>Migrated proprietary Jenkins plugins across Maven-JDK versions.</w:t>
       </w:r>
     </w:p>
     <w:p>
@@ -2711,6 +2808,7 @@
           <w:szCs w:val="20"/>
           <w:highlight w:val="white"/>
         </w:rPr>
+        <w:lastRenderedPageBreak/>
         <w:t>Published a</w:t>
       </w:r>
       <w:r>
@@ -3239,7 +3337,23 @@
           <w:b/>
           <w:i/>
         </w:rPr>
-        <w:t>, Python, Modelling</w:t>
+        <w:t>, Python,</w:t>
+      </w:r>
+      <w:r>
+        <w:rPr>
+          <w:rFonts w:ascii="Lato" w:eastAsia="Lato" w:hAnsi="Lato" w:cstheme="majorHAnsi"/>
+          <w:b/>
+          <w:i/>
+        </w:rPr>
+        <w:t xml:space="preserve"> Math</w:t>
+      </w:r>
+      <w:r>
+        <w:rPr>
+          <w:rFonts w:ascii="Lato" w:eastAsia="Lato" w:hAnsi="Lato" w:cstheme="majorHAnsi"/>
+          <w:b/>
+          <w:i/>
+        </w:rPr>
+        <w:t xml:space="preserve"> Modelling</w:t>
       </w:r>
       <w:r>
         <w:rPr>
@@ -3588,7 +3702,25 @@
           <w:sz w:val="20"/>
           <w:szCs w:val="20"/>
         </w:rPr>
-        <w:t xml:space="preserve"> of May”)</w:t>
+        <w:t xml:space="preserve"> of May</w:t>
+      </w:r>
+      <w:r>
+        <w:rPr>
+          <w:rFonts w:ascii="Lato" w:eastAsia="Lato" w:hAnsi="Lato" w:cstheme="majorHAnsi"/>
+          <w:i/>
+          <w:sz w:val="20"/>
+          <w:szCs w:val="20"/>
+        </w:rPr>
+        <w:t>’</w:t>
+      </w:r>
+      <w:r>
+        <w:rPr>
+          <w:rFonts w:ascii="Lato" w:eastAsia="Lato" w:hAnsi="Lato" w:cstheme="majorHAnsi"/>
+          <w:i/>
+          <w:sz w:val="20"/>
+          <w:szCs w:val="20"/>
+        </w:rPr>
+        <w:t>)</w:t>
       </w:r>
     </w:p>
     <w:p>
@@ -3630,358 +3762,6 @@
           <w:szCs w:val="20"/>
         </w:rPr>
         <w:t>.</w:t>
-      </w:r>
-    </w:p>
-    <w:p>
-      <w:pPr>
-        <w:pStyle w:val="ListParagraph"/>
-        <w:spacing w:afterLines="20" w:after="48" w:line="240" w:lineRule="auto"/>
-        <w:ind w:left="284" w:right="-810"/>
-        <w:jc w:val="both"/>
-        <w:rPr>
-          <w:rFonts w:ascii="Lato" w:eastAsia="Lato" w:hAnsi="Lato" w:cstheme="majorHAnsi"/>
-          <w:sz w:val="20"/>
-          <w:szCs w:val="20"/>
-        </w:rPr>
-      </w:pPr>
-    </w:p>
-    <w:p>
-      <w:pPr>
-        <w:pBdr>
-          <w:bottom w:val="single" w:sz="12" w:space="1" w:color="auto"/>
-        </w:pBdr>
-        <w:shd w:val="clear" w:color="auto" w:fill="FFFFFF" w:themeFill="background1"/>
-        <w:spacing w:afterLines="20" w:after="48" w:line="240" w:lineRule="auto"/>
-        <w:ind w:right="-810"/>
-        <w:rPr>
-          <w:rFonts w:ascii="Lato" w:eastAsia="Lato" w:hAnsi="Lato" w:cstheme="majorHAnsi"/>
-          <w:b/>
-          <w:sz w:val="24"/>
-          <w:szCs w:val="24"/>
-        </w:rPr>
-      </w:pPr>
-      <w:r>
-        <w:rPr>
-          <w:rFonts w:ascii="Lato" w:eastAsia="Lato" w:hAnsi="Lato" w:cstheme="majorHAnsi"/>
-          <w:b/>
-          <w:sz w:val="24"/>
-          <w:szCs w:val="24"/>
-        </w:rPr>
-        <w:t>LEADERSHIP AND EXTRACURRICULARS</w:t>
-      </w:r>
-    </w:p>
-    <w:p>
-      <w:pPr>
-        <w:pStyle w:val="ListParagraph"/>
-        <w:numPr>
-          <w:ilvl w:val="0"/>
-          <w:numId w:val="27"/>
-        </w:numPr>
-        <w:spacing w:afterLines="20" w:after="48" w:line="240" w:lineRule="auto"/>
-        <w:ind w:left="284" w:right="-810" w:hanging="142"/>
-        <w:rPr>
-          <w:rFonts w:ascii="Lato" w:eastAsia="Lato" w:hAnsi="Lato" w:cstheme="majorHAnsi"/>
-          <w:sz w:val="20"/>
-          <w:szCs w:val="24"/>
-        </w:rPr>
-      </w:pPr>
-      <w:r>
-        <w:rPr>
-          <w:rFonts w:ascii="Lato" w:eastAsia="Lato" w:hAnsi="Lato" w:cstheme="majorHAnsi"/>
-          <w:sz w:val="20"/>
-          <w:szCs w:val="24"/>
-        </w:rPr>
-        <w:t>Conducted</w:t>
-      </w:r>
-      <w:r>
-        <w:rPr>
-          <w:rFonts w:ascii="Lato" w:eastAsia="Lato" w:hAnsi="Lato" w:cstheme="majorHAnsi"/>
-          <w:sz w:val="20"/>
-          <w:szCs w:val="24"/>
-        </w:rPr>
-        <w:t xml:space="preserve"> Tech-Talks</w:t>
-      </w:r>
-      <w:r>
-        <w:rPr>
-          <w:rFonts w:ascii="Lato" w:eastAsia="Lato" w:hAnsi="Lato" w:cstheme="majorHAnsi"/>
-          <w:sz w:val="20"/>
-          <w:szCs w:val="24"/>
-        </w:rPr>
-        <w:t xml:space="preserve"> for Tech Societies (G</w:t>
-      </w:r>
-      <w:r>
-        <w:rPr>
-          <w:rFonts w:ascii="Lato" w:eastAsia="Lato" w:hAnsi="Lato" w:cstheme="majorHAnsi"/>
-          <w:sz w:val="20"/>
-          <w:szCs w:val="24"/>
-        </w:rPr>
-        <w:t>it</w:t>
-      </w:r>
-      <w:r>
-        <w:rPr>
-          <w:rFonts w:ascii="Lato" w:eastAsia="Lato" w:hAnsi="Lato" w:cstheme="majorHAnsi"/>
-          <w:sz w:val="20"/>
-          <w:szCs w:val="24"/>
-        </w:rPr>
-        <w:t>, Multi-Threading)</w:t>
-      </w:r>
-      <w:r>
-        <w:rPr>
-          <w:rFonts w:ascii="Lato" w:eastAsia="Lato" w:hAnsi="Lato" w:cstheme="majorHAnsi"/>
-          <w:sz w:val="20"/>
-          <w:szCs w:val="24"/>
-        </w:rPr>
-        <w:t xml:space="preserve"> (2023)</w:t>
-      </w:r>
-      <w:r>
-        <w:rPr>
-          <w:rFonts w:ascii="Lato" w:eastAsia="Lato" w:hAnsi="Lato" w:cstheme="majorHAnsi"/>
-          <w:sz w:val="20"/>
-          <w:szCs w:val="24"/>
-        </w:rPr>
-        <w:t xml:space="preserve"> &amp; Tech-Mentor </w:t>
-      </w:r>
-      <w:r>
-        <w:rPr>
-          <w:rFonts w:ascii="Lato" w:eastAsia="Lato" w:hAnsi="Lato" w:cstheme="majorHAnsi"/>
-          <w:sz w:val="20"/>
-          <w:szCs w:val="24"/>
-        </w:rPr>
-        <w:tab/>
-      </w:r>
-      <w:r>
-        <w:rPr>
-          <w:rFonts w:ascii="Lato" w:eastAsia="Lato" w:hAnsi="Lato" w:cstheme="majorHAnsi"/>
-          <w:sz w:val="20"/>
-          <w:szCs w:val="24"/>
-        </w:rPr>
-        <w:tab/>
-      </w:r>
-      <w:r>
-        <w:rPr>
-          <w:rFonts w:ascii="Lato" w:eastAsia="Lato" w:hAnsi="Lato" w:cstheme="majorHAnsi"/>
-          <w:sz w:val="20"/>
-          <w:szCs w:val="24"/>
-        </w:rPr>
-        <w:t>MVJCE</w:t>
-      </w:r>
-    </w:p>
-    <w:p>
-      <w:pPr>
-        <w:pStyle w:val="ListParagraph"/>
-        <w:numPr>
-          <w:ilvl w:val="0"/>
-          <w:numId w:val="27"/>
-        </w:numPr>
-        <w:spacing w:afterLines="20" w:after="48" w:line="240" w:lineRule="auto"/>
-        <w:ind w:left="284" w:right="-810" w:hanging="142"/>
-        <w:rPr>
-          <w:rFonts w:ascii="Lato" w:eastAsia="Lato" w:hAnsi="Lato" w:cstheme="majorHAnsi"/>
-          <w:sz w:val="20"/>
-          <w:szCs w:val="24"/>
-        </w:rPr>
-      </w:pPr>
-      <w:r>
-        <w:rPr>
-          <w:rFonts w:ascii="Lato" w:eastAsia="Lato" w:hAnsi="Lato" w:cstheme="majorHAnsi"/>
-          <w:sz w:val="20"/>
-          <w:szCs w:val="24"/>
-        </w:rPr>
-        <w:t>Open Source Python Module – Author &amp; Maintainer</w:t>
-      </w:r>
-      <w:r>
-        <w:rPr>
-          <w:rFonts w:ascii="Lato" w:eastAsia="Lato" w:hAnsi="Lato" w:cstheme="majorHAnsi"/>
-          <w:sz w:val="20"/>
-          <w:szCs w:val="24"/>
-        </w:rPr>
-        <w:t xml:space="preserve"> (2024)</w:t>
-      </w:r>
-      <w:r>
-        <w:rPr>
-          <w:rFonts w:ascii="Lato" w:eastAsia="Lato" w:hAnsi="Lato" w:cstheme="majorHAnsi"/>
-          <w:sz w:val="20"/>
-          <w:szCs w:val="24"/>
-        </w:rPr>
-        <w:tab/>
-      </w:r>
-      <w:r>
-        <w:rPr>
-          <w:rFonts w:ascii="Lato" w:eastAsia="Lato" w:hAnsi="Lato" w:cstheme="majorHAnsi"/>
-          <w:sz w:val="20"/>
-          <w:szCs w:val="24"/>
-        </w:rPr>
-        <w:tab/>
-      </w:r>
-      <w:r>
-        <w:rPr>
-          <w:rFonts w:ascii="Lato" w:eastAsia="Lato" w:hAnsi="Lato" w:cstheme="majorHAnsi"/>
-          <w:sz w:val="20"/>
-          <w:szCs w:val="24"/>
-        </w:rPr>
-        <w:tab/>
-      </w:r>
-      <w:r>
-        <w:rPr>
-          <w:rFonts w:ascii="Lato" w:eastAsia="Lato" w:hAnsi="Lato" w:cstheme="majorHAnsi"/>
-          <w:sz w:val="20"/>
-          <w:szCs w:val="24"/>
-        </w:rPr>
-        <w:tab/>
-      </w:r>
-      <w:r>
-        <w:rPr>
-          <w:rFonts w:ascii="Lato" w:eastAsia="Lato" w:hAnsi="Lato" w:cstheme="majorHAnsi"/>
-          <w:sz w:val="20"/>
-          <w:szCs w:val="24"/>
-        </w:rPr>
-        <w:tab/>
-      </w:r>
-      <w:proofErr w:type="spellStart"/>
-      <w:r>
-        <w:rPr>
-          <w:rFonts w:ascii="Lato" w:eastAsia="Lato" w:hAnsi="Lato" w:cstheme="majorHAnsi"/>
-          <w:sz w:val="20"/>
-          <w:szCs w:val="24"/>
-        </w:rPr>
-        <w:t>PyPI</w:t>
-      </w:r>
-      <w:proofErr w:type="spellEnd"/>
-    </w:p>
-    <w:p>
-      <w:pPr>
-        <w:pStyle w:val="ListParagraph"/>
-        <w:numPr>
-          <w:ilvl w:val="0"/>
-          <w:numId w:val="27"/>
-        </w:numPr>
-        <w:spacing w:afterLines="20" w:after="48" w:line="240" w:lineRule="auto"/>
-        <w:ind w:left="284" w:right="-810" w:hanging="142"/>
-        <w:rPr>
-          <w:rFonts w:ascii="Lato" w:eastAsia="Lato" w:hAnsi="Lato" w:cstheme="majorHAnsi"/>
-          <w:sz w:val="20"/>
-          <w:szCs w:val="24"/>
-        </w:rPr>
-      </w:pPr>
-      <w:r>
-        <w:rPr>
-          <w:rFonts w:ascii="Lato" w:eastAsia="Lato" w:hAnsi="Lato" w:cstheme="majorHAnsi"/>
-          <w:sz w:val="20"/>
-          <w:szCs w:val="24"/>
-        </w:rPr>
-        <w:t>School Captain &amp; Sports Vice Captain</w:t>
-      </w:r>
-      <w:r>
-        <w:rPr>
-          <w:rFonts w:ascii="Lato" w:eastAsia="Lato" w:hAnsi="Lato" w:cstheme="majorHAnsi"/>
-          <w:sz w:val="20"/>
-          <w:szCs w:val="24"/>
-        </w:rPr>
-        <w:tab/>
-      </w:r>
-      <w:r>
-        <w:rPr>
-          <w:rFonts w:ascii="Lato" w:eastAsia="Lato" w:hAnsi="Lato" w:cstheme="majorHAnsi"/>
-          <w:sz w:val="20"/>
-          <w:szCs w:val="24"/>
-        </w:rPr>
-        <w:t xml:space="preserve"> (2017)</w:t>
-      </w:r>
-      <w:r>
-        <w:rPr>
-          <w:rFonts w:ascii="Lato" w:eastAsia="Lato" w:hAnsi="Lato" w:cstheme="majorHAnsi"/>
-          <w:sz w:val="20"/>
-          <w:szCs w:val="24"/>
-        </w:rPr>
-        <w:tab/>
-      </w:r>
-      <w:r>
-        <w:rPr>
-          <w:rFonts w:ascii="Lato" w:eastAsia="Lato" w:hAnsi="Lato" w:cstheme="majorHAnsi"/>
-          <w:sz w:val="20"/>
-          <w:szCs w:val="24"/>
-        </w:rPr>
-        <w:tab/>
-      </w:r>
-      <w:r>
-        <w:rPr>
-          <w:rFonts w:ascii="Lato" w:eastAsia="Lato" w:hAnsi="Lato" w:cstheme="majorHAnsi"/>
-          <w:sz w:val="20"/>
-          <w:szCs w:val="24"/>
-        </w:rPr>
-        <w:tab/>
-      </w:r>
-      <w:r>
-        <w:rPr>
-          <w:rFonts w:ascii="Lato" w:eastAsia="Lato" w:hAnsi="Lato" w:cstheme="majorHAnsi"/>
-          <w:sz w:val="20"/>
-          <w:szCs w:val="24"/>
-        </w:rPr>
-        <w:tab/>
-      </w:r>
-      <w:r>
-        <w:rPr>
-          <w:rFonts w:ascii="Lato" w:eastAsia="Lato" w:hAnsi="Lato" w:cstheme="majorHAnsi"/>
-          <w:sz w:val="20"/>
-          <w:szCs w:val="24"/>
-        </w:rPr>
-        <w:tab/>
-      </w:r>
-      <w:r>
-        <w:rPr>
-          <w:rFonts w:ascii="Lato" w:eastAsia="Lato" w:hAnsi="Lato" w:cstheme="majorHAnsi"/>
-          <w:sz w:val="20"/>
-          <w:szCs w:val="24"/>
-        </w:rPr>
-        <w:tab/>
-      </w:r>
-      <w:r>
-        <w:rPr>
-          <w:rFonts w:ascii="Lato" w:eastAsia="Lato" w:hAnsi="Lato" w:cstheme="majorHAnsi"/>
-          <w:sz w:val="20"/>
-          <w:szCs w:val="24"/>
-        </w:rPr>
-        <w:tab/>
-      </w:r>
-      <w:r>
-        <w:rPr>
-          <w:rFonts w:ascii="Lato" w:eastAsia="Lato" w:hAnsi="Lato" w:cstheme="majorHAnsi"/>
-          <w:sz w:val="20"/>
-          <w:szCs w:val="24"/>
-        </w:rPr>
-        <w:t>NMS</w:t>
-      </w:r>
-    </w:p>
-    <w:p>
-      <w:pPr>
-        <w:pStyle w:val="ListParagraph"/>
-        <w:numPr>
-          <w:ilvl w:val="0"/>
-          <w:numId w:val="27"/>
-        </w:numPr>
-        <w:spacing w:afterLines="20" w:after="48" w:line="240" w:lineRule="auto"/>
-        <w:ind w:left="284" w:right="-810" w:hanging="142"/>
-        <w:rPr>
-          <w:rFonts w:ascii="Lato" w:eastAsia="Lato" w:hAnsi="Lato" w:cstheme="majorHAnsi"/>
-          <w:sz w:val="20"/>
-          <w:szCs w:val="24"/>
-        </w:rPr>
-      </w:pPr>
-      <w:r>
-        <w:rPr>
-          <w:rFonts w:ascii="Lato" w:eastAsia="Lato" w:hAnsi="Lato" w:cstheme="majorHAnsi"/>
-          <w:sz w:val="20"/>
-          <w:szCs w:val="24"/>
-        </w:rPr>
-        <w:t>Church Newsletter’s Editor-in-Chief</w:t>
-      </w:r>
-      <w:r>
-        <w:rPr>
-          <w:rFonts w:ascii="Lato" w:eastAsia="Lato" w:hAnsi="Lato" w:cstheme="majorHAnsi"/>
-          <w:sz w:val="20"/>
-          <w:szCs w:val="24"/>
-        </w:rPr>
-        <w:t xml:space="preserve"> &amp; Program Coordinator</w:t>
       </w:r>
     </w:p>
     <w:p>
@@ -5144,6 +4924,356 @@
         </w:rPr>
         <w:tab/>
         <w:t>Coursera</w:t>
+      </w:r>
+    </w:p>
+    <w:p>
+      <w:pPr>
+        <w:spacing w:afterLines="20" w:after="48" w:line="240" w:lineRule="auto"/>
+        <w:ind w:right="-810"/>
+        <w:rPr>
+          <w:rFonts w:ascii="Lato" w:eastAsia="Lato" w:hAnsi="Lato" w:cstheme="majorHAnsi"/>
+          <w:sz w:val="20"/>
+          <w:szCs w:val="20"/>
+        </w:rPr>
+      </w:pPr>
+    </w:p>
+    <w:p>
+      <w:pPr>
+        <w:pBdr>
+          <w:bottom w:val="single" w:sz="12" w:space="1" w:color="auto"/>
+        </w:pBdr>
+        <w:shd w:val="clear" w:color="auto" w:fill="FFFFFF" w:themeFill="background1"/>
+        <w:spacing w:afterLines="20" w:after="48" w:line="240" w:lineRule="auto"/>
+        <w:ind w:right="-810"/>
+        <w:rPr>
+          <w:rFonts w:ascii="Lato" w:eastAsia="Lato" w:hAnsi="Lato" w:cstheme="majorHAnsi"/>
+          <w:b/>
+          <w:sz w:val="24"/>
+          <w:szCs w:val="24"/>
+        </w:rPr>
+      </w:pPr>
+      <w:r>
+        <w:rPr>
+          <w:rFonts w:ascii="Lato" w:eastAsia="Lato" w:hAnsi="Lato" w:cstheme="majorHAnsi"/>
+          <w:b/>
+          <w:sz w:val="24"/>
+          <w:szCs w:val="24"/>
+        </w:rPr>
+        <w:t>LEADERSHIP AND EXTRACURRICULARS</w:t>
+      </w:r>
+    </w:p>
+    <w:p>
+      <w:pPr>
+        <w:pStyle w:val="ListParagraph"/>
+        <w:numPr>
+          <w:ilvl w:val="0"/>
+          <w:numId w:val="27"/>
+        </w:numPr>
+        <w:spacing w:afterLines="20" w:after="48" w:line="240" w:lineRule="auto"/>
+        <w:ind w:left="284" w:right="-810" w:hanging="142"/>
+        <w:rPr>
+          <w:rFonts w:ascii="Lato" w:eastAsia="Lato" w:hAnsi="Lato" w:cstheme="majorHAnsi"/>
+          <w:sz w:val="20"/>
+          <w:szCs w:val="24"/>
+        </w:rPr>
+      </w:pPr>
+      <w:r>
+        <w:rPr>
+          <w:rFonts w:ascii="Lato" w:eastAsia="Lato" w:hAnsi="Lato" w:cstheme="majorHAnsi"/>
+          <w:sz w:val="20"/>
+          <w:szCs w:val="24"/>
+        </w:rPr>
+        <w:t>Conducted</w:t>
+      </w:r>
+      <w:r>
+        <w:rPr>
+          <w:rFonts w:ascii="Lato" w:eastAsia="Lato" w:hAnsi="Lato" w:cstheme="majorHAnsi"/>
+          <w:sz w:val="20"/>
+          <w:szCs w:val="24"/>
+        </w:rPr>
+        <w:t xml:space="preserve"> Tech-Talks</w:t>
+      </w:r>
+      <w:r>
+        <w:rPr>
+          <w:rFonts w:ascii="Lato" w:eastAsia="Lato" w:hAnsi="Lato" w:cstheme="majorHAnsi"/>
+          <w:sz w:val="20"/>
+          <w:szCs w:val="24"/>
+        </w:rPr>
+        <w:t xml:space="preserve"> for Tech Societies (G</w:t>
+      </w:r>
+      <w:r>
+        <w:rPr>
+          <w:rFonts w:ascii="Lato" w:eastAsia="Lato" w:hAnsi="Lato" w:cstheme="majorHAnsi"/>
+          <w:sz w:val="20"/>
+          <w:szCs w:val="24"/>
+        </w:rPr>
+        <w:t>it</w:t>
+      </w:r>
+      <w:r>
+        <w:rPr>
+          <w:rFonts w:ascii="Lato" w:eastAsia="Lato" w:hAnsi="Lato" w:cstheme="majorHAnsi"/>
+          <w:sz w:val="20"/>
+          <w:szCs w:val="24"/>
+        </w:rPr>
+        <w:t>, Multi-Threading)</w:t>
+      </w:r>
+      <w:r>
+        <w:rPr>
+          <w:rFonts w:ascii="Lato" w:eastAsia="Lato" w:hAnsi="Lato" w:cstheme="majorHAnsi"/>
+          <w:sz w:val="20"/>
+          <w:szCs w:val="24"/>
+        </w:rPr>
+        <w:t xml:space="preserve"> (2023) &amp; Tech-Mentor </w:t>
+      </w:r>
+      <w:r>
+        <w:rPr>
+          <w:rFonts w:ascii="Lato" w:eastAsia="Lato" w:hAnsi="Lato" w:cstheme="majorHAnsi"/>
+          <w:sz w:val="20"/>
+          <w:szCs w:val="24"/>
+        </w:rPr>
+        <w:tab/>
+      </w:r>
+      <w:r>
+        <w:rPr>
+          <w:rFonts w:ascii="Lato" w:eastAsia="Lato" w:hAnsi="Lato" w:cstheme="majorHAnsi"/>
+          <w:sz w:val="20"/>
+          <w:szCs w:val="24"/>
+        </w:rPr>
+        <w:tab/>
+      </w:r>
+      <w:r>
+        <w:rPr>
+          <w:rFonts w:ascii="Lato" w:eastAsia="Lato" w:hAnsi="Lato" w:cstheme="majorHAnsi"/>
+          <w:sz w:val="20"/>
+          <w:szCs w:val="24"/>
+        </w:rPr>
+        <w:t>MVJCE</w:t>
+      </w:r>
+    </w:p>
+    <w:p>
+      <w:pPr>
+        <w:pStyle w:val="ListParagraph"/>
+        <w:numPr>
+          <w:ilvl w:val="0"/>
+          <w:numId w:val="27"/>
+        </w:numPr>
+        <w:spacing w:afterLines="20" w:after="48" w:line="240" w:lineRule="auto"/>
+        <w:ind w:left="284" w:right="-810" w:hanging="142"/>
+        <w:rPr>
+          <w:rFonts w:ascii="Lato" w:eastAsia="Lato" w:hAnsi="Lato" w:cstheme="majorHAnsi"/>
+          <w:sz w:val="20"/>
+          <w:szCs w:val="24"/>
+        </w:rPr>
+      </w:pPr>
+      <w:r>
+        <w:rPr>
+          <w:rFonts w:ascii="Lato" w:eastAsia="Lato" w:hAnsi="Lato" w:cstheme="majorHAnsi"/>
+          <w:sz w:val="20"/>
+          <w:szCs w:val="24"/>
+        </w:rPr>
+        <w:t>Open</w:t>
+      </w:r>
+      <w:r>
+        <w:rPr>
+          <w:rFonts w:ascii="Lato" w:eastAsia="Lato" w:hAnsi="Lato" w:cstheme="majorHAnsi"/>
+          <w:sz w:val="20"/>
+          <w:szCs w:val="24"/>
+        </w:rPr>
+        <w:t>-</w:t>
+      </w:r>
+      <w:r>
+        <w:rPr>
+          <w:rFonts w:ascii="Lato" w:eastAsia="Lato" w:hAnsi="Lato" w:cstheme="majorHAnsi"/>
+          <w:sz w:val="20"/>
+          <w:szCs w:val="24"/>
+        </w:rPr>
+        <w:t>Source Python Module – Author &amp; Maintainer</w:t>
+      </w:r>
+      <w:r>
+        <w:rPr>
+          <w:rFonts w:ascii="Lato" w:eastAsia="Lato" w:hAnsi="Lato" w:cstheme="majorHAnsi"/>
+          <w:sz w:val="20"/>
+          <w:szCs w:val="24"/>
+        </w:rPr>
+        <w:t xml:space="preserve"> (2024)</w:t>
+      </w:r>
+      <w:r>
+        <w:rPr>
+          <w:rFonts w:ascii="Lato" w:eastAsia="Lato" w:hAnsi="Lato" w:cstheme="majorHAnsi"/>
+          <w:sz w:val="20"/>
+          <w:szCs w:val="24"/>
+        </w:rPr>
+        <w:tab/>
+      </w:r>
+      <w:r>
+        <w:rPr>
+          <w:rFonts w:ascii="Lato" w:eastAsia="Lato" w:hAnsi="Lato" w:cstheme="majorHAnsi"/>
+          <w:sz w:val="20"/>
+          <w:szCs w:val="24"/>
+        </w:rPr>
+        <w:tab/>
+      </w:r>
+      <w:r>
+        <w:rPr>
+          <w:rFonts w:ascii="Lato" w:eastAsia="Lato" w:hAnsi="Lato" w:cstheme="majorHAnsi"/>
+          <w:sz w:val="20"/>
+          <w:szCs w:val="24"/>
+        </w:rPr>
+        <w:tab/>
+      </w:r>
+      <w:r>
+        <w:rPr>
+          <w:rFonts w:ascii="Lato" w:eastAsia="Lato" w:hAnsi="Lato" w:cstheme="majorHAnsi"/>
+          <w:sz w:val="20"/>
+          <w:szCs w:val="24"/>
+        </w:rPr>
+        <w:tab/>
+      </w:r>
+      <w:r>
+        <w:rPr>
+          <w:rFonts w:ascii="Lato" w:eastAsia="Lato" w:hAnsi="Lato" w:cstheme="majorHAnsi"/>
+          <w:sz w:val="20"/>
+          <w:szCs w:val="24"/>
+        </w:rPr>
+        <w:tab/>
+      </w:r>
+      <w:proofErr w:type="spellStart"/>
+      <w:r>
+        <w:rPr>
+          <w:rFonts w:ascii="Lato" w:eastAsia="Lato" w:hAnsi="Lato" w:cstheme="majorHAnsi"/>
+          <w:sz w:val="20"/>
+          <w:szCs w:val="24"/>
+        </w:rPr>
+        <w:t>PyPI</w:t>
+      </w:r>
+      <w:proofErr w:type="spellEnd"/>
+    </w:p>
+    <w:p>
+      <w:pPr>
+        <w:pStyle w:val="ListParagraph"/>
+        <w:numPr>
+          <w:ilvl w:val="0"/>
+          <w:numId w:val="27"/>
+        </w:numPr>
+        <w:spacing w:afterLines="20" w:after="48" w:line="240" w:lineRule="auto"/>
+        <w:ind w:left="284" w:right="-810" w:hanging="142"/>
+        <w:rPr>
+          <w:rFonts w:ascii="Lato" w:eastAsia="Lato" w:hAnsi="Lato" w:cstheme="majorHAnsi"/>
+          <w:sz w:val="20"/>
+          <w:szCs w:val="24"/>
+        </w:rPr>
+      </w:pPr>
+      <w:r>
+        <w:rPr>
+          <w:rFonts w:ascii="Lato" w:eastAsia="Lato" w:hAnsi="Lato" w:cstheme="majorHAnsi"/>
+          <w:sz w:val="20"/>
+          <w:szCs w:val="24"/>
+        </w:rPr>
+        <w:t>School Captain &amp; Sports Vice Captain</w:t>
+      </w:r>
+      <w:r>
+        <w:rPr>
+          <w:rFonts w:ascii="Lato" w:eastAsia="Lato" w:hAnsi="Lato" w:cstheme="majorHAnsi"/>
+          <w:sz w:val="20"/>
+          <w:szCs w:val="24"/>
+        </w:rPr>
+        <w:tab/>
+      </w:r>
+      <w:r>
+        <w:rPr>
+          <w:rFonts w:ascii="Lato" w:eastAsia="Lato" w:hAnsi="Lato" w:cstheme="majorHAnsi"/>
+          <w:sz w:val="20"/>
+          <w:szCs w:val="24"/>
+        </w:rPr>
+        <w:t xml:space="preserve"> (2017)</w:t>
+      </w:r>
+      <w:r>
+        <w:rPr>
+          <w:rFonts w:ascii="Lato" w:eastAsia="Lato" w:hAnsi="Lato" w:cstheme="majorHAnsi"/>
+          <w:sz w:val="20"/>
+          <w:szCs w:val="24"/>
+        </w:rPr>
+        <w:tab/>
+      </w:r>
+      <w:r>
+        <w:rPr>
+          <w:rFonts w:ascii="Lato" w:eastAsia="Lato" w:hAnsi="Lato" w:cstheme="majorHAnsi"/>
+          <w:sz w:val="20"/>
+          <w:szCs w:val="24"/>
+        </w:rPr>
+        <w:tab/>
+      </w:r>
+      <w:r>
+        <w:rPr>
+          <w:rFonts w:ascii="Lato" w:eastAsia="Lato" w:hAnsi="Lato" w:cstheme="majorHAnsi"/>
+          <w:sz w:val="20"/>
+          <w:szCs w:val="24"/>
+        </w:rPr>
+        <w:tab/>
+      </w:r>
+      <w:r>
+        <w:rPr>
+          <w:rFonts w:ascii="Lato" w:eastAsia="Lato" w:hAnsi="Lato" w:cstheme="majorHAnsi"/>
+          <w:sz w:val="20"/>
+          <w:szCs w:val="24"/>
+        </w:rPr>
+        <w:tab/>
+      </w:r>
+      <w:r>
+        <w:rPr>
+          <w:rFonts w:ascii="Lato" w:eastAsia="Lato" w:hAnsi="Lato" w:cstheme="majorHAnsi"/>
+          <w:sz w:val="20"/>
+          <w:szCs w:val="24"/>
+        </w:rPr>
+        <w:tab/>
+      </w:r>
+      <w:r>
+        <w:rPr>
+          <w:rFonts w:ascii="Lato" w:eastAsia="Lato" w:hAnsi="Lato" w:cstheme="majorHAnsi"/>
+          <w:sz w:val="20"/>
+          <w:szCs w:val="24"/>
+        </w:rPr>
+        <w:tab/>
+      </w:r>
+      <w:r>
+        <w:rPr>
+          <w:rFonts w:ascii="Lato" w:eastAsia="Lato" w:hAnsi="Lato" w:cstheme="majorHAnsi"/>
+          <w:sz w:val="20"/>
+          <w:szCs w:val="24"/>
+        </w:rPr>
+        <w:tab/>
+      </w:r>
+      <w:r>
+        <w:rPr>
+          <w:rFonts w:ascii="Lato" w:eastAsia="Lato" w:hAnsi="Lato" w:cstheme="majorHAnsi"/>
+          <w:sz w:val="20"/>
+          <w:szCs w:val="24"/>
+        </w:rPr>
+        <w:t>NMS</w:t>
+      </w:r>
+    </w:p>
+    <w:p>
+      <w:pPr>
+        <w:pStyle w:val="ListParagraph"/>
+        <w:numPr>
+          <w:ilvl w:val="0"/>
+          <w:numId w:val="27"/>
+        </w:numPr>
+        <w:spacing w:afterLines="20" w:after="48" w:line="240" w:lineRule="auto"/>
+        <w:ind w:left="284" w:right="-810" w:hanging="142"/>
+        <w:rPr>
+          <w:rFonts w:ascii="Lato" w:eastAsia="Lato" w:hAnsi="Lato" w:cstheme="majorHAnsi"/>
+          <w:sz w:val="20"/>
+          <w:szCs w:val="24"/>
+        </w:rPr>
+      </w:pPr>
+      <w:r>
+        <w:rPr>
+          <w:rFonts w:ascii="Lato" w:eastAsia="Lato" w:hAnsi="Lato" w:cstheme="majorHAnsi"/>
+          <w:sz w:val="20"/>
+          <w:szCs w:val="24"/>
+        </w:rPr>
+        <w:t>Church Newsletter’s Editor-in-Chief &amp; Program Coordinator</w:t>
       </w:r>
     </w:p>
     <w:p>

</xml_diff>